<commit_message>
Update the new demo: nvocean(Note the compier errors).
</commit_message>
<xml_diff>
--- a/docs/Water Surface Wavelets.docx
+++ b/docs/Water Surface Wavelets.docx
@@ -538,6 +538,12 @@
         <w:rPr>
           <w:rFonts w:ascii="宋体" w:eastAsia="宋体" w:hAnsi="宋体" w:hint="eastAsia"/>
         </w:rPr>
+        <w:t>我</w:t>
+      </w:r>
+      <w:r>
+        <w:rPr>
+          <w:rFonts w:ascii="宋体" w:eastAsia="宋体" w:hAnsi="宋体" w:hint="eastAsia"/>
+        </w:rPr>
         <w:t>们称这种离散化傅立叶变换的技术为“基于频谱”的方法。</w:t>
       </w:r>
       <w:r>
@@ -625,8 +631,10 @@
         <w:rPr>
           <w:rFonts w:ascii="宋体" w:eastAsia="宋体" w:hAnsi="宋体"/>
         </w:rPr>
-        <w:t xml:space="preserve">等人2010;Yang等人2016]或薄板方程[Yu等人2012]；这些简化的方程式更易于实现，但最终的行为与实际的水浪根本不同。 </w:t>
-      </w:r>
+        <w:t>等人2010;Yang等人2016]或薄板方程[Yu等人2012]；这些简化的方程式更易于实现，但最终的行为与实际的水浪根本不同。</w:t>
+      </w:r>
+      <w:bookmarkStart w:id="0" w:name="_GoBack"/>
+      <w:bookmarkEnd w:id="0"/>
       <w:proofErr w:type="spellStart"/>
       <w:r>
         <w:rPr>
@@ -10161,19 +10169,7 @@
             <w:rPr>
               <w:rFonts w:ascii="Cambria Math" w:eastAsia="宋体" w:hAnsi="Cambria Math"/>
             </w:rPr>
-            <m:t xml:space="preserve">.           </m:t>
-          </m:r>
-          <m:r>
-            <w:rPr>
-              <w:rFonts w:ascii="Cambria Math" w:eastAsia="宋体" w:hAnsi="Cambria Math"/>
-            </w:rPr>
-            <m:t xml:space="preserve">           </m:t>
-          </m:r>
-          <m:r>
-            <w:rPr>
-              <w:rFonts w:ascii="Cambria Math" w:eastAsia="宋体" w:hAnsi="Cambria Math"/>
-            </w:rPr>
-            <m:t xml:space="preserve">            </m:t>
+            <m:t xml:space="preserve">.                                  </m:t>
           </m:r>
           <m:d>
             <m:dPr>
@@ -10189,13 +10185,7 @@
                 <w:rPr>
                   <w:rFonts w:ascii="Cambria Math" w:eastAsia="宋体" w:hAnsi="Cambria Math"/>
                 </w:rPr>
-                <m:t>1</m:t>
-              </m:r>
-              <m:r>
-                <w:rPr>
-                  <w:rFonts w:ascii="Cambria Math" w:eastAsia="宋体" w:hAnsi="Cambria Math"/>
-                </w:rPr>
-                <m:t>6</m:t>
+                <m:t>16</m:t>
               </m:r>
             </m:e>
           </m:d>
@@ -10944,7 +10934,24 @@
         <w:rPr>
           <w:rFonts w:ascii="宋体" w:eastAsia="宋体" w:hAnsi="宋体"/>
         </w:rPr>
-        <w:t>位置x处的频率空间形状。 因此，</w:t>
+        <w:t>位置</w:t>
+      </w:r>
+      <m:oMath>
+        <m:r>
+          <m:rPr>
+            <m:sty m:val="bi"/>
+          </m:rPr>
+          <w:rPr>
+            <w:rFonts w:ascii="Cambria Math" w:eastAsia="宋体" w:hAnsi="Cambria Math"/>
+          </w:rPr>
+          <m:t>x</m:t>
+        </m:r>
+      </m:oMath>
+      <w:r>
+        <w:rPr>
+          <w:rFonts w:ascii="宋体" w:eastAsia="宋体" w:hAnsi="宋体"/>
+        </w:rPr>
+        <w:t>处的频率空间形状。因此，</w:t>
       </w:r>
       <w:r>
         <w:rPr>
@@ -11942,11 +11949,9 @@
     <w:p>
       <w:pPr>
         <w:rPr>
-          <w:rFonts w:ascii="宋体" w:eastAsia="宋体" w:hAnsi="宋体" w:hint="eastAsia"/>
+          <w:rFonts w:ascii="宋体" w:eastAsia="宋体" w:hAnsi="宋体"/>
         </w:rPr>
       </w:pPr>
-      <w:bookmarkStart w:id="0" w:name="_GoBack"/>
-      <w:bookmarkEnd w:id="0"/>
     </w:p>
     <w:sectPr>
       <w:pgSz w:w="11906" w:h="16838"/>
@@ -11956,6 +11961,44 @@
     </w:sectPr>
   </w:body>
 </w:document>
+</file>
+
+<file path=word/endnotes.xml><?xml version="1.0" encoding="utf-8"?>
+<w:endnotes xmlns:wpc="http://schemas.microsoft.com/office/word/2010/wordprocessingCanvas" xmlns:cx="http://schemas.microsoft.com/office/drawing/2014/chartex" xmlns:cx1="http://schemas.microsoft.com/office/drawing/2015/9/8/chartex" xmlns:cx2="http://schemas.microsoft.com/office/drawing/2015/10/21/chartex" xmlns:cx3="http://schemas.microsoft.com/office/drawing/2016/5/9/chartex" xmlns:cx4="http://schemas.microsoft.com/office/drawing/2016/5/10/chartex" xmlns:cx5="http://schemas.microsoft.com/office/drawing/2016/5/11/chartex" xmlns:cx6="http://schemas.microsoft.com/office/drawing/2016/5/12/chartex" xmlns:cx7="http://schemas.microsoft.com/office/drawing/2016/5/13/chartex" xmlns:cx8="http://schemas.microsoft.com/office/drawing/2016/5/14/chartex" xmlns:mc="http://schemas.openxmlformats.org/markup-compatibility/2006" xmlns:aink="http://schemas.microsoft.com/office/drawing/2016/ink" xmlns:am3d="http://schemas.microsoft.com/office/drawing/2017/model3d" xmlns:o="urn:schemas-microsoft-com:office:office" xmlns:r="http://schemas.openxmlformats.org/officeDocument/2006/relationships" xmlns:m="http://schemas.openxmlformats.org/officeDocument/2006/math" xmlns:v="urn:schemas-microsoft-com:vml" xmlns:wp14="http://schemas.microsoft.com/office/word/2010/wordprocessingDrawing" xmlns:wp="http://schemas.openxmlformats.org/drawingml/2006/wordprocessingDrawing" xmlns:w10="urn:schemas-microsoft-com:office:word" xmlns:w="http://schemas.openxmlformats.org/wordprocessingml/2006/main" xmlns:w14="http://schemas.microsoft.com/office/word/2010/wordml" xmlns:w15="http://schemas.microsoft.com/office/word/2012/wordml" xmlns:w16cid="http://schemas.microsoft.com/office/word/2016/wordml/cid" xmlns:w16se="http://schemas.microsoft.com/office/word/2015/wordml/symex" xmlns:wpg="http://schemas.microsoft.com/office/word/2010/wordprocessingGroup" xmlns:wpi="http://schemas.microsoft.com/office/word/2010/wordprocessingInk" xmlns:wne="http://schemas.microsoft.com/office/word/2006/wordml" xmlns:wps="http://schemas.microsoft.com/office/word/2010/wordprocessingShape" mc:Ignorable="w14 w15 w16se w16cid wp14">
+  <w:endnote w:type="separator" w:id="-1">
+    <w:p>
+      <w:r>
+        <w:separator/>
+      </w:r>
+    </w:p>
+  </w:endnote>
+  <w:endnote w:type="continuationSeparator" w:id="0">
+    <w:p>
+      <w:r>
+        <w:continuationSeparator/>
+      </w:r>
+    </w:p>
+  </w:endnote>
+</w:endnotes>
+</file>
+
+<file path=word/footnotes.xml><?xml version="1.0" encoding="utf-8"?>
+<w:footnotes xmlns:wpc="http://schemas.microsoft.com/office/word/2010/wordprocessingCanvas" xmlns:cx="http://schemas.microsoft.com/office/drawing/2014/chartex" xmlns:cx1="http://schemas.microsoft.com/office/drawing/2015/9/8/chartex" xmlns:cx2="http://schemas.microsoft.com/office/drawing/2015/10/21/chartex" xmlns:cx3="http://schemas.microsoft.com/office/drawing/2016/5/9/chartex" xmlns:cx4="http://schemas.microsoft.com/office/drawing/2016/5/10/chartex" xmlns:cx5="http://schemas.microsoft.com/office/drawing/2016/5/11/chartex" xmlns:cx6="http://schemas.microsoft.com/office/drawing/2016/5/12/chartex" xmlns:cx7="http://schemas.microsoft.com/office/drawing/2016/5/13/chartex" xmlns:cx8="http://schemas.microsoft.com/office/drawing/2016/5/14/chartex" xmlns:mc="http://schemas.openxmlformats.org/markup-compatibility/2006" xmlns:aink="http://schemas.microsoft.com/office/drawing/2016/ink" xmlns:am3d="http://schemas.microsoft.com/office/drawing/2017/model3d" xmlns:o="urn:schemas-microsoft-com:office:office" xmlns:r="http://schemas.openxmlformats.org/officeDocument/2006/relationships" xmlns:m="http://schemas.openxmlformats.org/officeDocument/2006/math" xmlns:v="urn:schemas-microsoft-com:vml" xmlns:wp14="http://schemas.microsoft.com/office/word/2010/wordprocessingDrawing" xmlns:wp="http://schemas.openxmlformats.org/drawingml/2006/wordprocessingDrawing" xmlns:w10="urn:schemas-microsoft-com:office:word" xmlns:w="http://schemas.openxmlformats.org/wordprocessingml/2006/main" xmlns:w14="http://schemas.microsoft.com/office/word/2010/wordml" xmlns:w15="http://schemas.microsoft.com/office/word/2012/wordml" xmlns:w16cid="http://schemas.microsoft.com/office/word/2016/wordml/cid" xmlns:w16se="http://schemas.microsoft.com/office/word/2015/wordml/symex" xmlns:wpg="http://schemas.microsoft.com/office/word/2010/wordprocessingGroup" xmlns:wpi="http://schemas.microsoft.com/office/word/2010/wordprocessingInk" xmlns:wne="http://schemas.microsoft.com/office/word/2006/wordml" xmlns:wps="http://schemas.microsoft.com/office/word/2010/wordprocessingShape" mc:Ignorable="w14 w15 w16se w16cid wp14">
+  <w:footnote w:type="separator" w:id="-1">
+    <w:p>
+      <w:r>
+        <w:separator/>
+      </w:r>
+    </w:p>
+  </w:footnote>
+  <w:footnote w:type="continuationSeparator" w:id="0">
+    <w:p>
+      <w:r>
+        <w:continuationSeparator/>
+      </w:r>
+    </w:p>
+  </w:footnote>
+</w:footnotes>
 </file>
 
 <file path=word/numbering.xml><?xml version="1.0" encoding="utf-8"?>
@@ -12527,6 +12570,71 @@
       <w:color w:val="808080"/>
     </w:rPr>
   </w:style>
+  <w:style w:type="paragraph" w:styleId="a5">
+    <w:name w:val="header"/>
+    <w:basedOn w:val="a"/>
+    <w:link w:val="a6"/>
+    <w:uiPriority w:val="99"/>
+    <w:unhideWhenUsed/>
+    <w:rsid w:val="00D40978"/>
+    <w:pPr>
+      <w:pBdr>
+        <w:bottom w:val="single" w:sz="6" w:space="1" w:color="auto"/>
+      </w:pBdr>
+      <w:tabs>
+        <w:tab w:val="center" w:pos="4153"/>
+        <w:tab w:val="right" w:pos="8306"/>
+      </w:tabs>
+      <w:snapToGrid w:val="0"/>
+      <w:jc w:val="center"/>
+    </w:pPr>
+    <w:rPr>
+      <w:sz w:val="18"/>
+      <w:szCs w:val="18"/>
+    </w:rPr>
+  </w:style>
+  <w:style w:type="character" w:customStyle="1" w:styleId="a6">
+    <w:name w:val="页眉 字符"/>
+    <w:basedOn w:val="a0"/>
+    <w:link w:val="a5"/>
+    <w:uiPriority w:val="99"/>
+    <w:rsid w:val="00D40978"/>
+    <w:rPr>
+      <w:sz w:val="18"/>
+      <w:szCs w:val="18"/>
+    </w:rPr>
+  </w:style>
+  <w:style w:type="paragraph" w:styleId="a7">
+    <w:name w:val="footer"/>
+    <w:basedOn w:val="a"/>
+    <w:link w:val="a8"/>
+    <w:uiPriority w:val="99"/>
+    <w:unhideWhenUsed/>
+    <w:rsid w:val="00D40978"/>
+    <w:pPr>
+      <w:tabs>
+        <w:tab w:val="center" w:pos="4153"/>
+        <w:tab w:val="right" w:pos="8306"/>
+      </w:tabs>
+      <w:snapToGrid w:val="0"/>
+      <w:jc w:val="left"/>
+    </w:pPr>
+    <w:rPr>
+      <w:sz w:val="18"/>
+      <w:szCs w:val="18"/>
+    </w:rPr>
+  </w:style>
+  <w:style w:type="character" w:customStyle="1" w:styleId="a8">
+    <w:name w:val="页脚 字符"/>
+    <w:basedOn w:val="a0"/>
+    <w:link w:val="a7"/>
+    <w:uiPriority w:val="99"/>
+    <w:rsid w:val="00D40978"/>
+    <w:rPr>
+      <w:sz w:val="18"/>
+      <w:szCs w:val="18"/>
+    </w:rPr>
+  </w:style>
 </w:styles>
 </file>
 

</xml_diff>

<commit_message>
Update the new demo: nvocean.
</commit_message>
<xml_diff>
--- a/docs/Water Surface Wavelets.docx
+++ b/docs/Water Surface Wavelets.docx
@@ -356,21 +356,7 @@
         <w:rPr>
           <w:rFonts w:ascii="宋体" w:eastAsia="宋体" w:hAnsi="宋体"/>
         </w:rPr>
-        <w:t>[Schachter 1980]以来，还原地表水几何形状和运动的主要策略就是近似求解</w:t>
-      </w:r>
-      <w:proofErr w:type="spellStart"/>
-      <w:r>
-        <w:rPr>
-          <w:rFonts w:ascii="宋体" w:eastAsia="宋体" w:hAnsi="宋体"/>
-        </w:rPr>
-        <w:t>Navier</w:t>
-      </w:r>
-      <w:proofErr w:type="spellEnd"/>
-      <w:r>
-        <w:rPr>
-          <w:rFonts w:ascii="宋体" w:eastAsia="宋体" w:hAnsi="宋体"/>
-        </w:rPr>
-        <w:t>-Stokes方程。 有许多近似这些方程的方法，并且本次讨论将这些技术分为“基于频谱”的分析方法，部分微分方程的直接数值模拟和混合方法。 我们通过讨论艺术指导波浪模拟的方法来结束本节。</w:t>
+        <w:t>[Schachter 1980]以来，还原地表水几何形状和运动的主要策略就是近似求解Navier-Stokes方程。 有许多近似这些方程的方法，并且本次讨论将这些技术分为“基于频谱”的分析方法，部分微分方程的直接数值模拟和混合方法。 我们通过讨论艺术指导波浪模拟的方法来结束本节。</w:t>
       </w:r>
     </w:p>
     <w:p>
@@ -411,103 +397,11 @@
         </w:rPr>
         <w:t>理学和计算机图形学方面的工作都对</w:t>
       </w:r>
-      <w:proofErr w:type="spellStart"/>
-      <w:r>
-        <w:rPr>
-          <w:rFonts w:ascii="宋体" w:eastAsia="宋体" w:hAnsi="宋体"/>
-        </w:rPr>
-        <w:t>Navier</w:t>
-      </w:r>
-      <w:proofErr w:type="spellEnd"/>
-      <w:r>
-        <w:rPr>
-          <w:rFonts w:ascii="宋体" w:eastAsia="宋体" w:hAnsi="宋体"/>
-        </w:rPr>
-        <w:t>-Stokes方程采用了许多理论假设，以降低复杂度并使其易于分析。 计算机图形学中的一些常见假设是深水，潜在流量，小振幅和周期性边界条件。 这些方法利用了二维高度场上的</w:t>
-      </w:r>
-      <w:proofErr w:type="spellStart"/>
-      <w:r>
-        <w:rPr>
-          <w:rFonts w:ascii="宋体" w:eastAsia="宋体" w:hAnsi="宋体"/>
-        </w:rPr>
-        <w:t>Navier</w:t>
-      </w:r>
-      <w:proofErr w:type="spellEnd"/>
-      <w:r>
-        <w:rPr>
-          <w:rFonts w:ascii="宋体" w:eastAsia="宋体" w:hAnsi="宋体"/>
-        </w:rPr>
-        <w:t>-Stokes方程的解析解，以便以正弦和余弦形式表达海洋运动，同时牺牲了模拟任意流体运动的能力[</w:t>
-      </w:r>
-      <w:proofErr w:type="spellStart"/>
-      <w:r>
-        <w:rPr>
-          <w:rFonts w:ascii="宋体" w:eastAsia="宋体" w:hAnsi="宋体"/>
-        </w:rPr>
-        <w:t>Hinsinger</w:t>
-      </w:r>
-      <w:proofErr w:type="spellEnd"/>
-      <w:r>
-        <w:rPr>
-          <w:rFonts w:ascii="宋体" w:eastAsia="宋体" w:hAnsi="宋体"/>
-        </w:rPr>
-        <w:t xml:space="preserve">等人2002； Horvath 2015； </w:t>
-      </w:r>
-      <w:proofErr w:type="spellStart"/>
-      <w:r>
-        <w:rPr>
-          <w:rFonts w:ascii="宋体" w:eastAsia="宋体" w:hAnsi="宋体"/>
-        </w:rPr>
-        <w:t>Mastin</w:t>
-      </w:r>
-      <w:proofErr w:type="spellEnd"/>
-      <w:r>
-        <w:rPr>
-          <w:rFonts w:ascii="宋体" w:eastAsia="宋体" w:hAnsi="宋体"/>
-        </w:rPr>
-        <w:t xml:space="preserve">等人1987； </w:t>
-      </w:r>
-      <w:proofErr w:type="spellStart"/>
-      <w:r>
-        <w:rPr>
-          <w:rFonts w:ascii="宋体" w:eastAsia="宋体" w:hAnsi="宋体"/>
-        </w:rPr>
-        <w:t>Tessendorf</w:t>
-      </w:r>
-      <w:proofErr w:type="spellEnd"/>
-      <w:r>
-        <w:rPr>
-          <w:rFonts w:ascii="宋体" w:eastAsia="宋体" w:hAnsi="宋体"/>
-        </w:rPr>
-        <w:t xml:space="preserve"> 2004b]。 </w:t>
-      </w:r>
-      <w:proofErr w:type="spellStart"/>
-      <w:r>
-        <w:rPr>
-          <w:rFonts w:ascii="宋体" w:eastAsia="宋体" w:hAnsi="宋体"/>
-        </w:rPr>
-        <w:t>Jeschke</w:t>
-      </w:r>
-      <w:proofErr w:type="spellEnd"/>
-      <w:r>
-        <w:rPr>
-          <w:rFonts w:ascii="宋体" w:eastAsia="宋体" w:hAnsi="宋体"/>
-        </w:rPr>
-        <w:t>＆</w:t>
-      </w:r>
-      <w:proofErr w:type="spellStart"/>
-      <w:r>
-        <w:rPr>
-          <w:rFonts w:ascii="宋体" w:eastAsia="宋体" w:hAnsi="宋体"/>
-        </w:rPr>
-        <w:t>Wojtan</w:t>
-      </w:r>
-      <w:proofErr w:type="spellEnd"/>
-      <w:r>
-        <w:rPr>
-          <w:rFonts w:ascii="宋体" w:eastAsia="宋体" w:hAnsi="宋体"/>
-        </w:rPr>
-        <w:t xml:space="preserve"> [2015]模拟波前在整个静态环</w:t>
+      <w:r>
+        <w:rPr>
+          <w:rFonts w:ascii="宋体" w:eastAsia="宋体" w:hAnsi="宋体"/>
+        </w:rPr>
+        <w:t>Navier-Stokes方程采用了许多理论假设，以降低复杂度并使其易于分析。 计算机图形学中的一些常见假设是深水，潜在流量，小振幅和周期性边界条件。 这些方法利用了二维高度场上的Navier-Stokes方程的解析解，以便以正弦和余弦形式表达海洋运动，同时牺牲了模拟任意流体运动的能力[Hinsinger等人2002； Horvath 2015； Mastin等人1987； Tessendorf 2004b]。 Jeschke＆Wojtan [2015]模拟波前在整个静态环</w:t>
       </w:r>
       <w:r>
         <w:rPr>
@@ -591,77 +485,11 @@
         </w:rPr>
         <w:t>决基于频谱方法的局限性的一种好方法是使用数值算法直接模拟</w:t>
       </w:r>
-      <w:proofErr w:type="spellStart"/>
-      <w:r>
-        <w:rPr>
-          <w:rFonts w:ascii="宋体" w:eastAsia="宋体" w:hAnsi="宋体"/>
-        </w:rPr>
-        <w:t>Navier</w:t>
-      </w:r>
-      <w:proofErr w:type="spellEnd"/>
-      <w:r>
-        <w:rPr>
-          <w:rFonts w:ascii="宋体" w:eastAsia="宋体" w:hAnsi="宋体"/>
-        </w:rPr>
-        <w:t>-Stokes方程的二维形式。一些方法离散化了简化的波动方程[</w:t>
-      </w:r>
-      <w:proofErr w:type="spellStart"/>
-      <w:r>
-        <w:rPr>
-          <w:rFonts w:ascii="宋体" w:eastAsia="宋体" w:hAnsi="宋体"/>
-        </w:rPr>
-        <w:t>Kass</w:t>
-      </w:r>
-      <w:proofErr w:type="spellEnd"/>
-      <w:r>
-        <w:rPr>
-          <w:rFonts w:ascii="宋体" w:eastAsia="宋体" w:hAnsi="宋体"/>
-        </w:rPr>
-        <w:t xml:space="preserve"> and Miller 1990; </w:t>
-      </w:r>
-      <w:proofErr w:type="spellStart"/>
-      <w:r>
-        <w:rPr>
-          <w:rFonts w:ascii="宋体" w:eastAsia="宋体" w:hAnsi="宋体"/>
-        </w:rPr>
-        <w:t>Thuerey</w:t>
-      </w:r>
-      <w:proofErr w:type="spellEnd"/>
-      <w:r>
-        <w:rPr>
-          <w:rFonts w:ascii="宋体" w:eastAsia="宋体" w:hAnsi="宋体"/>
-        </w:rPr>
-        <w:t>等人2010;Yang等人2016]或薄板方程[Yu等人2012]；这些简化的方程式更易于实现，但最终的行为与实际的水浪根本不同。</w:t>
-      </w:r>
-      <w:bookmarkStart w:id="0" w:name="_GoBack"/>
-      <w:bookmarkEnd w:id="0"/>
-      <w:proofErr w:type="spellStart"/>
-      <w:r>
-        <w:rPr>
-          <w:rFonts w:ascii="宋体" w:eastAsia="宋体" w:hAnsi="宋体"/>
-        </w:rPr>
-        <w:t>Tessendorf</w:t>
-      </w:r>
-      <w:proofErr w:type="spellEnd"/>
-      <w:r>
-        <w:rPr>
-          <w:rFonts w:ascii="宋体" w:eastAsia="宋体" w:hAnsi="宋体"/>
-        </w:rPr>
-        <w:t xml:space="preserve"> [2004a;2014]离散化线性化Bernoulli方程的，表现出更逼真的波分散性，但仍缺乏物理上正确的运动（如[</w:t>
-      </w:r>
-      <w:proofErr w:type="spellStart"/>
-      <w:r>
-        <w:rPr>
-          <w:rFonts w:ascii="宋体" w:eastAsia="宋体" w:hAnsi="宋体"/>
-        </w:rPr>
-        <w:t>Canabal</w:t>
-      </w:r>
-      <w:proofErr w:type="spellEnd"/>
-      <w:r>
-        <w:rPr>
-          <w:rFonts w:ascii="宋体" w:eastAsia="宋体" w:hAnsi="宋体"/>
-        </w:rPr>
-        <w:t>等人2016]所述）。一些研究人员还介</w:t>
+      <w:r>
+        <w:rPr>
+          <w:rFonts w:ascii="宋体" w:eastAsia="宋体" w:hAnsi="宋体"/>
+        </w:rPr>
+        <w:t>Navier-Stokes方程的二维形式。一些方法离散化了简化的波动方程[Kass and Miller 1990; Thuerey等人2010;Yang等人2016]或薄板方程[Yu等人2012]；这些简化的方程式更易于实现，但最终的行为与实际的水浪根本不同。Tessendorf [2004a;2014]离散化线性化Bernoulli方程的，表现出更逼真的波分散性，但仍缺乏物理上正确的运动（如[Canabal等人2016]所述）。一些研究人员还介</w:t>
       </w:r>
       <w:r>
         <w:rPr>
@@ -673,49 +501,7 @@
         <w:rPr>
           <w:rFonts w:ascii="宋体" w:eastAsia="宋体" w:hAnsi="宋体"/>
         </w:rPr>
-        <w:t>Boltzmann方法（LBM）的直接数值模拟器[Geist等人2010]，这需要仔细调整LBM碰撞矩阵以产生逼真的波速。基于卷积的方法[</w:t>
-      </w:r>
-      <w:proofErr w:type="spellStart"/>
-      <w:r>
-        <w:rPr>
-          <w:rFonts w:ascii="宋体" w:eastAsia="宋体" w:hAnsi="宋体"/>
-        </w:rPr>
-        <w:t>Loviscach</w:t>
-      </w:r>
-      <w:proofErr w:type="spellEnd"/>
-      <w:r>
-        <w:rPr>
-          <w:rFonts w:ascii="宋体" w:eastAsia="宋体" w:hAnsi="宋体"/>
-        </w:rPr>
-        <w:t xml:space="preserve"> 2002; </w:t>
-      </w:r>
-      <w:proofErr w:type="spellStart"/>
-      <w:r>
-        <w:rPr>
-          <w:rFonts w:ascii="宋体" w:eastAsia="宋体" w:hAnsi="宋体"/>
-        </w:rPr>
-        <w:t>Ottosson</w:t>
-      </w:r>
-      <w:proofErr w:type="spellEnd"/>
-      <w:r>
-        <w:rPr>
-          <w:rFonts w:ascii="宋体" w:eastAsia="宋体" w:hAnsi="宋体"/>
-        </w:rPr>
-        <w:t xml:space="preserve"> 2011]的目的是实现正确的色散关系，但它们必须应对占据整个模拟域的大内核的实际困难。最近，</w:t>
-      </w:r>
-      <w:proofErr w:type="spellStart"/>
-      <w:r>
-        <w:rPr>
-          <w:rFonts w:ascii="宋体" w:eastAsia="宋体" w:hAnsi="宋体"/>
-        </w:rPr>
-        <w:t>Canabal</w:t>
-      </w:r>
-      <w:proofErr w:type="spellEnd"/>
-      <w:r>
-        <w:rPr>
-          <w:rFonts w:ascii="宋体" w:eastAsia="宋体" w:hAnsi="宋体"/>
-        </w:rPr>
-        <w:t>等人[2016]通过金字塔颤振和阴影卷积运算的组合克服了这些困难。</w:t>
+        <w:t>Boltzmann方法（LBM）的直接数值模拟器[Geist等人2010]，这需要仔细调整LBM碰撞矩阵以产生逼真的波速。基于卷积的方法[Loviscach 2002; Ottosson 2011]的目的是实现正确的色散关系，但它们必须应对占据整个模拟域的大内核的实际困难。最近，Canabal等人[2016]通过金字塔颤振和阴影卷积运算的组合克服了这些困难。</w:t>
       </w:r>
     </w:p>
     <w:p>
@@ -746,21 +532,7 @@
         <w:rPr>
           <w:rFonts w:ascii="宋体" w:eastAsia="宋体" w:hAnsi="宋体"/>
         </w:rPr>
-        <w:t>Nyquist）定理要求，网格必须足够精细才能解析出</w:t>
-      </w:r>
-      <w:proofErr w:type="spellStart"/>
-      <w:r>
-        <w:rPr>
-          <w:rFonts w:ascii="宋体" w:eastAsia="宋体" w:hAnsi="宋体"/>
-        </w:rPr>
-        <w:t>Heightfeld</w:t>
-      </w:r>
-      <w:proofErr w:type="spellEnd"/>
-      <w:r>
-        <w:rPr>
-          <w:rFonts w:ascii="宋体" w:eastAsia="宋体" w:hAnsi="宋体"/>
-        </w:rPr>
-        <w:t>中的最高频率。否则可能发生混叠和不稳定。同样，通过CFL</w:t>
+        <w:t>Nyquist）定理要求，网格必须足够精细才能解析出Heightfeld中的最高频率。否则可能发生混叠和不稳定。同样，通过CFL</w:t>
       </w:r>
       <w:r>
         <w:rPr>
@@ -797,21 +569,7 @@
         <w:rPr>
           <w:rFonts w:ascii="宋体" w:eastAsia="宋体" w:hAnsi="宋体"/>
         </w:rPr>
-        <w:t xml:space="preserve"> 我们建议感兴趣的读者参考</w:t>
-      </w:r>
-      <w:proofErr w:type="spellStart"/>
-      <w:r>
-        <w:rPr>
-          <w:rFonts w:ascii="宋体" w:eastAsia="宋体" w:hAnsi="宋体"/>
-        </w:rPr>
-        <w:t>Bridson</w:t>
-      </w:r>
-      <w:proofErr w:type="spellEnd"/>
-      <w:r>
-        <w:rPr>
-          <w:rFonts w:ascii="宋体" w:eastAsia="宋体" w:hAnsi="宋体"/>
-        </w:rPr>
-        <w:t xml:space="preserve"> [2015]的文字。</w:t>
+        <w:t xml:space="preserve"> 我们建议感兴趣的读者参考Bridson [2015]的文字。</w:t>
       </w:r>
     </w:p>
     <w:p>
@@ -852,54 +610,18 @@
         </w:rPr>
         <w:t>我们的方法将数值方法的灵活性与基于频谱的方法的稳定性和视觉细节结合在一起，但是我们并不是第一次这样做。</w:t>
       </w:r>
-      <w:proofErr w:type="spellStart"/>
-      <w:r>
-        <w:rPr>
-          <w:rFonts w:ascii="宋体" w:eastAsia="宋体" w:hAnsi="宋体"/>
-        </w:rPr>
-        <w:t>Yuksel</w:t>
-      </w:r>
-      <w:proofErr w:type="spellEnd"/>
-      <w:r>
-        <w:rPr>
-          <w:rFonts w:ascii="宋体" w:eastAsia="宋体" w:hAnsi="宋体"/>
-        </w:rPr>
-        <w:t>等人[2007]提出了代表局部波峰并以预定波速c移动</w:t>
+      <w:r>
+        <w:rPr>
+          <w:rFonts w:ascii="宋体" w:eastAsia="宋体" w:hAnsi="宋体"/>
+        </w:rPr>
+        <w:t>Yuksel等人[2007]提出了代表局部波峰并以预定波速c移动</w:t>
       </w:r>
       <w:r>
         <w:rPr>
           <w:rFonts w:ascii="宋体" w:eastAsia="宋体" w:hAnsi="宋体"/>
         </w:rPr>
         <w:lastRenderedPageBreak/>
-        <w:t>的波粒。如果我们使用许多不同的粒径并将c设置为等于分析相速度，则可以将该方法视为基于局部光谱的方法。对此，</w:t>
-      </w:r>
-      <w:proofErr w:type="spellStart"/>
-      <w:r>
-        <w:rPr>
-          <w:rFonts w:ascii="宋体" w:eastAsia="宋体" w:hAnsi="宋体"/>
-        </w:rPr>
-        <w:t>Jeschke</w:t>
-      </w:r>
-      <w:proofErr w:type="spellEnd"/>
-      <w:r>
-        <w:rPr>
-          <w:rFonts w:ascii="宋体" w:eastAsia="宋体" w:hAnsi="宋体"/>
-        </w:rPr>
-        <w:t>＆</w:t>
-      </w:r>
-      <w:proofErr w:type="spellStart"/>
-      <w:r>
-        <w:rPr>
-          <w:rFonts w:ascii="宋体" w:eastAsia="宋体" w:hAnsi="宋体"/>
-        </w:rPr>
-        <w:t>Wojtan</w:t>
-      </w:r>
-      <w:proofErr w:type="spellEnd"/>
-      <w:r>
-        <w:rPr>
-          <w:rFonts w:ascii="宋体" w:eastAsia="宋体" w:hAnsi="宋体"/>
-        </w:rPr>
-        <w:t xml:space="preserve"> [2017]引入了以理论群速度传播的波包，其中包含一小束以理论相速度传播的波。这些方法继承了基于频谱的方法的一些优点，例如数值稳定性和理论上准确的波速。同时，它们通过将全局余弦波分解为一系列较短的波分量来自由</w:t>
+        <w:t>的波粒。如果我们使用许多不同的粒径并将c设置为等于分析相速度，则可以将该方法视为基于局部光谱的方法。对此，Jeschke＆Wojtan [2017]引入了以理论群速度传播的波包，其中包含一小束以理论相速度传播的波。这些方法继承了基于频谱的方法的一些优点，例如数值稳定性和理论上准确的波速。同时，它们通过将全局余弦波分解为一系列较短的波分量来自由</w:t>
       </w:r>
       <w:r>
         <w:rPr>
@@ -956,77 +678,7 @@
         <w:rPr>
           <w:rFonts w:ascii="宋体" w:eastAsia="宋体" w:hAnsi="宋体"/>
         </w:rPr>
-        <w:t>[McNamara等人 2004; Shi and Yu 2005]，以交互方式雕刻流体[Manteaux等人2016; Pan等人2013年]，通过在粒子上引入导向力[</w:t>
-      </w:r>
-      <w:proofErr w:type="spellStart"/>
-      <w:r>
-        <w:rPr>
-          <w:rFonts w:ascii="宋体" w:eastAsia="宋体" w:hAnsi="宋体"/>
-        </w:rPr>
-        <w:t>Thuerey</w:t>
-      </w:r>
-      <w:proofErr w:type="spellEnd"/>
-      <w:r>
-        <w:rPr>
-          <w:rFonts w:ascii="宋体" w:eastAsia="宋体" w:hAnsi="宋体"/>
-        </w:rPr>
-        <w:t>等人2009]或网格[Raveendran等人2012]，通过组合方便的流动原语[</w:t>
-      </w:r>
-      <w:proofErr w:type="spellStart"/>
-      <w:r>
-        <w:rPr>
-          <w:rFonts w:ascii="宋体" w:eastAsia="宋体" w:hAnsi="宋体"/>
-        </w:rPr>
-        <w:t>Chenney</w:t>
-      </w:r>
-      <w:proofErr w:type="spellEnd"/>
-      <w:r>
-        <w:rPr>
-          <w:rFonts w:ascii="宋体" w:eastAsia="宋体" w:hAnsi="宋体"/>
-        </w:rPr>
-        <w:t xml:space="preserve"> 2004]，或通过在模拟和现有运动之间进行插值[Raveendran等人2014; </w:t>
-      </w:r>
-      <w:proofErr w:type="spellStart"/>
-      <w:r>
-        <w:rPr>
-          <w:rFonts w:ascii="宋体" w:eastAsia="宋体" w:hAnsi="宋体"/>
-        </w:rPr>
-        <w:t>Thuerey</w:t>
-      </w:r>
-      <w:proofErr w:type="spellEnd"/>
-      <w:r>
-        <w:rPr>
-          <w:rFonts w:ascii="宋体" w:eastAsia="宋体" w:hAnsi="宋体"/>
-        </w:rPr>
-        <w:t>，2016]。一些作品通过在表面上附加波浪来增强现有的动画效果[Angst等人2008年； Kim等人2013]或接近边界[</w:t>
-      </w:r>
-      <w:proofErr w:type="spellStart"/>
-      <w:r>
-        <w:rPr>
-          <w:rFonts w:ascii="宋体" w:eastAsia="宋体" w:hAnsi="宋体"/>
-        </w:rPr>
-        <w:t>Jeschke</w:t>
-      </w:r>
-      <w:proofErr w:type="spellEnd"/>
-      <w:r>
-        <w:rPr>
-          <w:rFonts w:ascii="宋体" w:eastAsia="宋体" w:hAnsi="宋体"/>
-        </w:rPr>
-        <w:t xml:space="preserve"> and </w:t>
-      </w:r>
-      <w:proofErr w:type="spellStart"/>
-      <w:r>
-        <w:rPr>
-          <w:rFonts w:ascii="宋体" w:eastAsia="宋体" w:hAnsi="宋体"/>
-        </w:rPr>
-        <w:t>Wojtan</w:t>
-      </w:r>
-      <w:proofErr w:type="spellEnd"/>
-      <w:r>
-        <w:rPr>
-          <w:rFonts w:ascii="宋体" w:eastAsia="宋体" w:hAnsi="宋体"/>
-        </w:rPr>
-        <w:t xml:space="preserve"> 2015，2017]。Horvath等人[Horvath 2015]非常详细地探讨了海洋光谱的控制，Nielsen等人[2013]研究了如何基于脚本化的高度场指导基于频谱的方法。正如我们所提议的，我们没有意识到任何先前的方法可以局部定向方向水波的幅度。</w:t>
+        <w:t>[McNamara等人 2004; Shi and Yu 2005]，以交互方式雕刻流体[Manteaux等人2016; Pan等人2013年]，通过在粒子上引入导向力[Thuerey等人2009]或网格[Raveendran等人2012]，通过组合方便的流动原语[Chenney 2004]，或通过在模拟和现有运动之间进行插值[Raveendran等人2014; Thuerey，2016]。一些作品通过在表面上附加波浪来增强现有的动画效果[Angst等人2008年； Kim等人2013]或接近边界[Jeschke and Wojtan 2015，2017]。Horvath等人[Horvath 2015]非常详细地探讨了海洋光谱的控制，Nielsen等人[2013]研究了如何基于脚本化的高度场指导基于频谱的方法。正如我们所提议的，我们没有意识到任何先前的方法可以局部定向方向水波的幅度。</w:t>
       </w:r>
     </w:p>
     <w:p>
@@ -1598,21 +1250,7 @@
         <w:rPr>
           <w:rFonts w:ascii="宋体" w:eastAsia="宋体" w:hAnsi="宋体"/>
         </w:rPr>
-        <w:t>[</w:t>
-      </w:r>
-      <w:proofErr w:type="spellStart"/>
-      <w:r>
-        <w:rPr>
-          <w:rFonts w:ascii="宋体" w:eastAsia="宋体" w:hAnsi="宋体"/>
-        </w:rPr>
-        <w:t>Tessendorf</w:t>
-      </w:r>
-      <w:proofErr w:type="spellEnd"/>
-      <w:r>
-        <w:rPr>
-          <w:rFonts w:ascii="宋体" w:eastAsia="宋体" w:hAnsi="宋体"/>
-        </w:rPr>
-        <w:t xml:space="preserve"> 2004b]通过完全避免空间离散化消除了这些问题。他们依靠线性波理论[Johnson 1997]，</w:t>
+        <w:t>[Tessendorf 2004b]通过完全避免空间离散化消除了这些问题。他们依靠线性波理论[Johnson 1997]，</w:t>
       </w:r>
       <w:r>
         <w:rPr>
@@ -5778,35 +5416,7 @@
         <w:rPr>
           <w:rFonts w:ascii="宋体" w:eastAsia="宋体" w:hAnsi="宋体"/>
         </w:rPr>
-        <w:t>平移。注意，该速度恰好对应于传输水波能量[Johnson 1997]和波包[</w:t>
-      </w:r>
-      <w:proofErr w:type="spellStart"/>
-      <w:r>
-        <w:rPr>
-          <w:rFonts w:ascii="宋体" w:eastAsia="宋体" w:hAnsi="宋体"/>
-        </w:rPr>
-        <w:t>Jeschke</w:t>
-      </w:r>
-      <w:proofErr w:type="spellEnd"/>
-      <w:r>
-        <w:rPr>
-          <w:rFonts w:ascii="宋体" w:eastAsia="宋体" w:hAnsi="宋体"/>
-        </w:rPr>
-        <w:t xml:space="preserve"> and </w:t>
-      </w:r>
-      <w:proofErr w:type="spellStart"/>
-      <w:r>
-        <w:rPr>
-          <w:rFonts w:ascii="宋体" w:eastAsia="宋体" w:hAnsi="宋体"/>
-        </w:rPr>
-        <w:t>Wojtan</w:t>
-      </w:r>
-      <w:proofErr w:type="spellEnd"/>
-      <w:r>
-        <w:rPr>
-          <w:rFonts w:ascii="宋体" w:eastAsia="宋体" w:hAnsi="宋体"/>
-        </w:rPr>
-        <w:t xml:space="preserve"> 2017]的群速度。我们在附录A中提供了对该等式的更详细推导。</w:t>
+        <w:t>平移。注意，该速度恰好对应于传输水波能量[Johnson 1997]和波包[Jeschke and Wojtan 2017]的群速度。我们在附录A中提供了对该等式的更详细推导。</w:t>
       </w:r>
     </w:p>
     <w:p>
@@ -8058,63 +7668,7 @@
         <w:rPr>
           <w:rFonts w:ascii="宋体" w:eastAsia="宋体" w:hAnsi="宋体"/>
         </w:rPr>
-        <w:t>尽管我们在第3.2节中使用了Gabor变换来推导我们的方法，但是我们也可以从</w:t>
-      </w:r>
-      <w:proofErr w:type="spellStart"/>
-      <w:r>
-        <w:rPr>
-          <w:rFonts w:ascii="宋体" w:eastAsia="宋体" w:hAnsi="宋体"/>
-        </w:rPr>
-        <w:t>Jeschke</w:t>
-      </w:r>
-      <w:proofErr w:type="spellEnd"/>
-      <w:r>
-        <w:rPr>
-          <w:rFonts w:ascii="宋体" w:eastAsia="宋体" w:hAnsi="宋体"/>
-        </w:rPr>
-        <w:t>＆</w:t>
-      </w:r>
-      <w:proofErr w:type="spellStart"/>
-      <w:r>
-        <w:rPr>
-          <w:rFonts w:ascii="宋体" w:eastAsia="宋体" w:hAnsi="宋体"/>
-        </w:rPr>
-        <w:t>Wojtan</w:t>
-      </w:r>
-      <w:proofErr w:type="spellEnd"/>
-      <w:r>
-        <w:rPr>
-          <w:rFonts w:ascii="宋体" w:eastAsia="宋体" w:hAnsi="宋体"/>
-        </w:rPr>
-        <w:t xml:space="preserve"> [2017]的水波包中推导该方法，就像我们在附录C中所做的那样。我们证明了方程7的出现是无限数量的波包的极限行为，跨越所有可能的位置和波矢。 从这个角度来看，</w:t>
-      </w:r>
-      <w:proofErr w:type="spellStart"/>
-      <w:r>
-        <w:rPr>
-          <w:rFonts w:ascii="宋体" w:eastAsia="宋体" w:hAnsi="宋体"/>
-        </w:rPr>
-        <w:t>Jeschke</w:t>
-      </w:r>
-      <w:proofErr w:type="spellEnd"/>
-      <w:r>
-        <w:rPr>
-          <w:rFonts w:ascii="宋体" w:eastAsia="宋体" w:hAnsi="宋体"/>
-        </w:rPr>
-        <w:t>＆</w:t>
-      </w:r>
-      <w:proofErr w:type="spellStart"/>
-      <w:r>
-        <w:rPr>
-          <w:rFonts w:ascii="宋体" w:eastAsia="宋体" w:hAnsi="宋体"/>
-        </w:rPr>
-        <w:t>Wojtan</w:t>
-      </w:r>
-      <w:proofErr w:type="spellEnd"/>
-      <w:r>
-        <w:rPr>
-          <w:rFonts w:ascii="宋体" w:eastAsia="宋体" w:hAnsi="宋体"/>
-        </w:rPr>
-        <w:t xml:space="preserve"> [2017]引入了我们连续谱理论的一种特殊的拉格朗日离散化，对少量单个数据包进行采样并跟踪它们在空间中的传播。等式10表示另一种欧拉参考系，其跟踪空间中每个点处波包含量的变化。我们还注意到，在附录C</w:t>
+        <w:t>尽管我们在第3.2节中使用了Gabor变换来推导我们的方法，但是我们也可以从Jeschke＆Wojtan [2017]的水波包中推导该方法，就像我们在附录C中所做的那样。我们证明了方程7的出现是无限数量的波包的极限行为，跨越所有可能的位置和波矢。 从这个角度来看，Jeschke＆Wojtan [2017]引入了我们连续谱理论的一种特殊的拉格朗日离散化，对少量单个数据包进行采样并跟踪它们在空间中的传播。等式10表示另一种欧拉参考系，其跟踪空间中每个点处波包含量的变化。我们还注意到，在附录C</w:t>
       </w:r>
       <w:r>
         <w:rPr>
@@ -10508,9 +10062,6 @@
           </m:e>
           <m:sub>
             <m:r>
-              <m:rPr>
-                <m:sty m:val="bi"/>
-              </m:rPr>
               <w:rPr>
                 <w:rFonts w:ascii="Cambria Math" w:eastAsia="宋体" w:hAnsi="Cambria Math"/>
               </w:rPr>
@@ -11482,9 +11033,6 @@
           </m:e>
           <m:sub>
             <m:r>
-              <m:rPr>
-                <m:sty m:val="bi"/>
-              </m:rPr>
               <w:rPr>
                 <w:rFonts w:ascii="Cambria Math" w:eastAsia="宋体" w:hAnsi="Cambria Math"/>
               </w:rPr>
@@ -11952,6 +11500,2285 @@
           <w:rFonts w:ascii="宋体" w:eastAsia="宋体" w:hAnsi="宋体"/>
         </w:rPr>
       </w:pPr>
+    </w:p>
+    <w:p>
+      <w:pPr>
+        <w:rPr>
+          <w:rFonts w:ascii="宋体" w:eastAsia="宋体" w:hAnsi="宋体"/>
+        </w:rPr>
+      </w:pPr>
+      <w:r>
+        <w:rPr>
+          <w:rFonts w:ascii="宋体" w:eastAsia="宋体" w:hAnsi="宋体"/>
+        </w:rPr>
+        <w:t xml:space="preserve">4.2 </w:t>
+      </w:r>
+      <w:r>
+        <w:rPr>
+          <w:rFonts w:ascii="宋体" w:eastAsia="宋体" w:hAnsi="宋体" w:hint="eastAsia"/>
+        </w:rPr>
+        <w:t>离散步进</w:t>
+      </w:r>
+      <w:r>
+        <w:rPr>
+          <w:rFonts w:ascii="宋体" w:eastAsia="宋体" w:hAnsi="宋体" w:hint="eastAsia"/>
+        </w:rPr>
+        <w:t xml:space="preserve"> </w:t>
+      </w:r>
+      <w:r>
+        <w:rPr>
+          <w:rFonts w:ascii="宋体" w:eastAsia="宋体" w:hAnsi="宋体"/>
+        </w:rPr>
+        <w:t xml:space="preserve"> </w:t>
+      </w:r>
+      <w:r>
+        <w:rPr>
+          <w:rFonts w:ascii="宋体" w:eastAsia="宋体" w:hAnsi="宋体" w:hint="eastAsia"/>
+        </w:rPr>
+        <w:t>2019年11月20日19点36分</w:t>
+      </w:r>
+    </w:p>
+    <w:p>
+      <w:pPr>
+        <w:rPr>
+          <w:rFonts w:ascii="宋体" w:eastAsia="宋体" w:hAnsi="宋体"/>
+        </w:rPr>
+      </w:pPr>
+      <w:r>
+        <w:rPr>
+          <w:rFonts w:ascii="宋体" w:eastAsia="宋体" w:hAnsi="宋体"/>
+        </w:rPr>
+        <w:tab/>
+      </w:r>
+      <w:r>
+        <w:rPr>
+          <w:rFonts w:ascii="宋体" w:eastAsia="宋体" w:hAnsi="宋体" w:hint="eastAsia"/>
+        </w:rPr>
+        <w:t>一旦我们将所有波向量</w:t>
+      </w:r>
+      <m:oMath>
+        <m:r>
+          <m:rPr>
+            <m:sty m:val="bi"/>
+          </m:rPr>
+          <w:rPr>
+            <w:rFonts w:ascii="Cambria Math" w:eastAsia="宋体" w:hAnsi="Cambria Math"/>
+          </w:rPr>
+          <m:t>k</m:t>
+        </m:r>
+      </m:oMath>
+      <w:r>
+        <w:rPr>
+          <w:rFonts w:ascii="宋体" w:eastAsia="宋体" w:hAnsi="宋体"/>
+        </w:rPr>
+        <w:t>离散化，公式10便成为空间中少量的独立标量步进公式-每个对应一个</w:t>
+      </w:r>
+      <m:oMath>
+        <m:r>
+          <m:rPr>
+            <m:sty m:val="bi"/>
+          </m:rPr>
+          <w:rPr>
+            <w:rFonts w:ascii="Cambria Math" w:eastAsia="宋体" w:hAnsi="Cambria Math"/>
+          </w:rPr>
+          <m:t>k</m:t>
+        </m:r>
+      </m:oMath>
+      <w:r>
+        <w:rPr>
+          <w:rFonts w:ascii="宋体" w:eastAsia="宋体" w:hAnsi="宋体"/>
+        </w:rPr>
+        <w:t>样本</w:t>
+      </w:r>
+      <w:r>
+        <w:rPr>
+          <w:rFonts w:ascii="宋体" w:eastAsia="宋体" w:hAnsi="宋体" w:hint="eastAsia"/>
+        </w:rPr>
+        <w:t>.</w:t>
+      </w:r>
+      <w:r>
+        <w:rPr>
+          <w:rFonts w:ascii="宋体" w:eastAsia="宋体" w:hAnsi="宋体"/>
+        </w:rPr>
+        <w:t xml:space="preserve"> </w:t>
+      </w:r>
+      <w:r>
+        <w:rPr>
+          <w:rFonts w:ascii="宋体" w:eastAsia="宋体" w:hAnsi="宋体"/>
+        </w:rPr>
+        <w:t>我们使用Fedkiw等人提出的无边坡稳定的半拉格朗日对流与边坡限制三次空间插值，对每个方程并行地进行数值积分</w:t>
+      </w:r>
+      <w:r>
+        <w:rPr>
+          <w:rFonts w:ascii="宋体" w:eastAsia="宋体" w:hAnsi="宋体" w:hint="eastAsia"/>
+        </w:rPr>
+        <w:t>.</w:t>
+      </w:r>
+      <w:r>
+        <w:rPr>
+          <w:rFonts w:ascii="宋体" w:eastAsia="宋体" w:hAnsi="宋体"/>
+        </w:rPr>
+        <w:t xml:space="preserve"> </w:t>
+      </w:r>
+      <w:r>
+        <w:rPr>
+          <w:rFonts w:ascii="宋体" w:eastAsia="宋体" w:hAnsi="宋体"/>
+        </w:rPr>
+        <w:t>[Fedkiw等</w:t>
+      </w:r>
+      <w:r>
+        <w:rPr>
+          <w:rFonts w:ascii="宋体" w:eastAsia="宋体" w:hAnsi="宋体" w:hint="eastAsia"/>
+        </w:rPr>
+        <w:t>人</w:t>
+      </w:r>
+      <w:r>
+        <w:rPr>
+          <w:rFonts w:ascii="宋体" w:eastAsia="宋体" w:hAnsi="宋体"/>
+        </w:rPr>
+        <w:t>2001]：</w:t>
+      </w:r>
+    </w:p>
+    <w:p>
+      <w:pPr>
+        <w:rPr>
+          <w:rFonts w:ascii="宋体" w:eastAsia="宋体" w:hAnsi="宋体"/>
+          <w:bCs/>
+        </w:rPr>
+      </w:pPr>
+      <m:oMathPara>
+        <m:oMath>
+          <m:sSub>
+            <m:sSubPr>
+              <m:ctrlPr>
+                <w:rPr>
+                  <w:rFonts w:ascii="Cambria Math" w:eastAsia="宋体" w:hAnsi="Cambria Math"/>
+                  <w:b/>
+                  <w:i/>
+                </w:rPr>
+              </m:ctrlPr>
+            </m:sSubPr>
+            <m:e>
+              <m:r>
+                <m:rPr>
+                  <m:scr m:val="script"/>
+                  <m:sty m:val="bi"/>
+                </m:rPr>
+                <w:rPr>
+                  <w:rFonts w:ascii="Cambria Math" w:eastAsia="宋体" w:hAnsi="Cambria Math"/>
+                </w:rPr>
+                <m:t>A</m:t>
+              </m:r>
+            </m:e>
+            <m:sub>
+              <m:r>
+                <w:rPr>
+                  <w:rFonts w:ascii="Cambria Math" w:eastAsia="宋体" w:hAnsi="Cambria Math"/>
+                </w:rPr>
+                <m:t>abc</m:t>
+              </m:r>
+            </m:sub>
+          </m:sSub>
+          <m:d>
+            <m:dPr>
+              <m:ctrlPr>
+                <w:rPr>
+                  <w:rFonts w:ascii="Cambria Math" w:eastAsia="宋体" w:hAnsi="Cambria Math"/>
+                  <w:bCs/>
+                  <w:i/>
+                </w:rPr>
+              </m:ctrlPr>
+            </m:dPr>
+            <m:e>
+              <m:r>
+                <w:rPr>
+                  <w:rFonts w:ascii="Cambria Math" w:eastAsia="宋体" w:hAnsi="Cambria Math"/>
+                </w:rPr>
+                <m:t>t+∆t</m:t>
+              </m:r>
+            </m:e>
+          </m:d>
+          <m:r>
+            <w:rPr>
+              <w:rFonts w:ascii="Cambria Math" w:eastAsia="宋体" w:hAnsi="Cambria Math" w:hint="eastAsia"/>
+            </w:rPr>
+            <m:t>=</m:t>
+          </m:r>
+          <m:sSub>
+            <m:sSubPr>
+              <m:ctrlPr>
+                <w:rPr>
+                  <w:rFonts w:ascii="Cambria Math" w:eastAsia="宋体" w:hAnsi="Cambria Math"/>
+                  <w:b/>
+                  <w:i/>
+                </w:rPr>
+              </m:ctrlPr>
+            </m:sSubPr>
+            <m:e>
+              <m:r>
+                <m:rPr>
+                  <m:scr m:val="script"/>
+                  <m:sty m:val="bi"/>
+                </m:rPr>
+                <w:rPr>
+                  <w:rFonts w:ascii="Cambria Math" w:eastAsia="宋体" w:hAnsi="Cambria Math"/>
+                </w:rPr>
+                <m:t>A</m:t>
+              </m:r>
+            </m:e>
+            <m:sub>
+              <m:r>
+                <w:rPr>
+                  <w:rFonts w:ascii="Cambria Math" w:eastAsia="宋体" w:hAnsi="Cambria Math"/>
+                </w:rPr>
+                <m:t>bc</m:t>
+              </m:r>
+            </m:sub>
+          </m:sSub>
+          <m:d>
+            <m:dPr>
+              <m:ctrlPr>
+                <w:rPr>
+                  <w:rFonts w:ascii="Cambria Math" w:eastAsia="宋体" w:hAnsi="Cambria Math"/>
+                  <w:bCs/>
+                  <w:i/>
+                </w:rPr>
+              </m:ctrlPr>
+            </m:dPr>
+            <m:e>
+              <m:sSub>
+                <m:sSubPr>
+                  <m:ctrlPr>
+                    <w:rPr>
+                      <w:rFonts w:ascii="Cambria Math" w:eastAsia="宋体" w:hAnsi="Cambria Math"/>
+                      <w:b/>
+                      <w:i/>
+                    </w:rPr>
+                  </m:ctrlPr>
+                </m:sSubPr>
+                <m:e>
+                  <m:r>
+                    <m:rPr>
+                      <m:sty m:val="bi"/>
+                    </m:rPr>
+                    <w:rPr>
+                      <w:rFonts w:ascii="Cambria Math" w:eastAsia="宋体" w:hAnsi="Cambria Math" w:hint="eastAsia"/>
+                    </w:rPr>
+                    <m:t>x</m:t>
+                  </m:r>
+                </m:e>
+                <m:sub>
+                  <m:r>
+                    <w:rPr>
+                      <w:rFonts w:ascii="Cambria Math" w:eastAsia="宋体" w:hAnsi="Cambria Math"/>
+                    </w:rPr>
+                    <m:t>a</m:t>
+                  </m:r>
+                </m:sub>
+              </m:sSub>
+              <m:r>
+                <m:rPr>
+                  <m:sty m:val="bi"/>
+                </m:rPr>
+                <w:rPr>
+                  <w:rFonts w:ascii="Cambria Math" w:eastAsia="宋体" w:hAnsi="Cambria Math"/>
+                </w:rPr>
+                <m:t>-</m:t>
+              </m:r>
+              <m:r>
+                <w:rPr>
+                  <w:rFonts w:ascii="Cambria Math" w:eastAsia="宋体" w:hAnsi="Cambria Math"/>
+                </w:rPr>
+                <m:t>∆t</m:t>
+              </m:r>
+              <m:sSup>
+                <m:sSupPr>
+                  <m:ctrlPr>
+                    <w:rPr>
+                      <w:rFonts w:ascii="Cambria Math" w:eastAsia="宋体" w:hAnsi="Cambria Math"/>
+                      <w:bCs/>
+                      <w:i/>
+                    </w:rPr>
+                  </m:ctrlPr>
+                </m:sSupPr>
+                <m:e>
+                  <m:r>
+                    <w:rPr>
+                      <w:rFonts w:ascii="Cambria Math" w:eastAsia="宋体" w:hAnsi="Cambria Math"/>
+                    </w:rPr>
+                    <m:t>ω</m:t>
+                  </m:r>
+                </m:e>
+                <m:sup>
+                  <m:r>
+                    <w:rPr>
+                      <w:rFonts w:ascii="Cambria Math" w:eastAsia="宋体" w:hAnsi="Cambria Math"/>
+                    </w:rPr>
+                    <m:t>'</m:t>
+                  </m:r>
+                </m:sup>
+              </m:sSup>
+              <m:d>
+                <m:dPr>
+                  <m:ctrlPr>
+                    <w:rPr>
+                      <w:rFonts w:ascii="Cambria Math" w:eastAsia="宋体" w:hAnsi="Cambria Math"/>
+                      <w:bCs/>
+                      <w:i/>
+                    </w:rPr>
+                  </m:ctrlPr>
+                </m:dPr>
+                <m:e>
+                  <m:sSub>
+                    <m:sSubPr>
+                      <m:ctrlPr>
+                        <w:rPr>
+                          <w:rFonts w:ascii="Cambria Math" w:eastAsia="宋体" w:hAnsi="Cambria Math"/>
+                          <w:bCs/>
+                          <w:i/>
+                        </w:rPr>
+                      </m:ctrlPr>
+                    </m:sSubPr>
+                    <m:e>
+                      <m:r>
+                        <w:rPr>
+                          <w:rFonts w:ascii="Cambria Math" w:eastAsia="宋体" w:hAnsi="Cambria Math"/>
+                        </w:rPr>
+                        <m:t>k</m:t>
+                      </m:r>
+                    </m:e>
+                    <m:sub>
+                      <m:r>
+                        <w:rPr>
+                          <w:rFonts w:ascii="Cambria Math" w:eastAsia="宋体" w:hAnsi="Cambria Math"/>
+                        </w:rPr>
+                        <m:t>c</m:t>
+                      </m:r>
+                    </m:sub>
+                  </m:sSub>
+                </m:e>
+              </m:d>
+              <m:sSub>
+                <m:sSubPr>
+                  <m:ctrlPr>
+                    <w:rPr>
+                      <w:rFonts w:ascii="Cambria Math" w:eastAsia="宋体" w:hAnsi="Cambria Math"/>
+                      <w:bCs/>
+                      <w:i/>
+                    </w:rPr>
+                  </m:ctrlPr>
+                </m:sSubPr>
+                <m:e>
+                  <m:acc>
+                    <m:accPr>
+                      <m:ctrlPr>
+                        <w:rPr>
+                          <w:rFonts w:ascii="Cambria Math" w:eastAsia="宋体" w:hAnsi="Cambria Math"/>
+                          <w:i/>
+                        </w:rPr>
+                      </m:ctrlPr>
+                    </m:accPr>
+                    <m:e>
+                      <m:r>
+                        <m:rPr>
+                          <m:sty m:val="bi"/>
+                        </m:rPr>
+                        <w:rPr>
+                          <w:rFonts w:ascii="Cambria Math" w:eastAsia="宋体" w:hAnsi="Cambria Math"/>
+                        </w:rPr>
+                        <m:t>k</m:t>
+                      </m:r>
+                    </m:e>
+                  </m:acc>
+                </m:e>
+                <m:sub>
+                  <m:r>
+                    <w:rPr>
+                      <w:rFonts w:ascii="Cambria Math" w:eastAsia="宋体" w:hAnsi="Cambria Math" w:hint="eastAsia"/>
+                    </w:rPr>
+                    <m:t>b</m:t>
+                  </m:r>
+                </m:sub>
+              </m:sSub>
+              <m:r>
+                <w:rPr>
+                  <w:rFonts w:ascii="Cambria Math" w:eastAsia="宋体" w:hAnsi="Cambria Math"/>
+                </w:rPr>
+                <m:t>,t</m:t>
+              </m:r>
+            </m:e>
+          </m:d>
+          <m:r>
+            <w:rPr>
+              <w:rFonts w:ascii="Cambria Math" w:eastAsia="宋体" w:hAnsi="Cambria Math"/>
+            </w:rPr>
+            <m:t>,   (17)</m:t>
+          </m:r>
+        </m:oMath>
+      </m:oMathPara>
+    </w:p>
+    <w:p>
+      <w:pPr>
+        <w:rPr>
+          <w:rFonts w:ascii="宋体" w:eastAsia="宋体" w:hAnsi="宋体"/>
+          <w:bCs/>
+        </w:rPr>
+      </w:pPr>
+      <w:r>
+        <w:rPr>
+          <w:rFonts w:ascii="宋体" w:eastAsia="宋体" w:hAnsi="宋体" w:hint="eastAsia"/>
+          <w:bCs/>
+        </w:rPr>
+        <w:t>其中</w:t>
+      </w:r>
+      <m:oMath>
+        <m:sSub>
+          <m:sSubPr>
+            <m:ctrlPr>
+              <w:rPr>
+                <w:rFonts w:ascii="Cambria Math" w:eastAsia="宋体" w:hAnsi="Cambria Math"/>
+                <w:b/>
+                <w:i/>
+              </w:rPr>
+            </m:ctrlPr>
+          </m:sSubPr>
+          <m:e>
+            <m:r>
+              <m:rPr>
+                <m:scr m:val="script"/>
+                <m:sty m:val="bi"/>
+              </m:rPr>
+              <w:rPr>
+                <w:rFonts w:ascii="Cambria Math" w:eastAsia="宋体" w:hAnsi="Cambria Math"/>
+              </w:rPr>
+              <m:t>A</m:t>
+            </m:r>
+          </m:e>
+          <m:sub>
+            <m:r>
+              <w:rPr>
+                <w:rFonts w:ascii="Cambria Math" w:eastAsia="宋体" w:hAnsi="Cambria Math"/>
+              </w:rPr>
+              <m:t>bc</m:t>
+            </m:r>
+          </m:sub>
+        </m:sSub>
+      </m:oMath>
+      <w:r>
+        <w:rPr>
+          <w:rFonts w:ascii="宋体" w:eastAsia="宋体" w:hAnsi="宋体" w:hint="eastAsia"/>
+          <w:bCs/>
+        </w:rPr>
+        <w:t>是离散</w:t>
+      </w:r>
+      <m:oMath>
+        <m:r>
+          <m:rPr>
+            <m:scr m:val="script"/>
+            <m:sty m:val="bi"/>
+          </m:rPr>
+          <w:rPr>
+            <w:rFonts w:ascii="Cambria Math" w:eastAsia="宋体" w:hAnsi="Cambria Math"/>
+          </w:rPr>
+          <m:t>A</m:t>
+        </m:r>
+      </m:oMath>
+      <w:r>
+        <w:rPr>
+          <w:rFonts w:ascii="宋体" w:eastAsia="宋体" w:hAnsi="宋体" w:hint="eastAsia"/>
+          <w:bCs/>
+        </w:rPr>
+        <w:t>在固定角</w:t>
+      </w:r>
+      <m:oMath>
+        <m:sSub>
+          <m:sSubPr>
+            <m:ctrlPr>
+              <w:rPr>
+                <w:rFonts w:ascii="Cambria Math" w:eastAsia="宋体" w:hAnsi="Cambria Math"/>
+                <w:i/>
+              </w:rPr>
+            </m:ctrlPr>
+          </m:sSubPr>
+          <m:e>
+            <m:r>
+              <w:rPr>
+                <w:rFonts w:ascii="Cambria Math" w:eastAsia="宋体" w:hAnsi="Cambria Math"/>
+              </w:rPr>
+              <m:t>θ</m:t>
+            </m:r>
+          </m:e>
+          <m:sub>
+            <m:r>
+              <w:rPr>
+                <w:rFonts w:ascii="Cambria Math" w:eastAsia="宋体" w:hAnsi="Cambria Math"/>
+              </w:rPr>
+              <m:t>b</m:t>
+            </m:r>
+          </m:sub>
+        </m:sSub>
+      </m:oMath>
+      <w:r>
+        <w:rPr>
+          <w:rFonts w:ascii="宋体" w:eastAsia="宋体" w:hAnsi="宋体" w:hint="eastAsia"/>
+          <w:bCs/>
+        </w:rPr>
+        <w:t>和波数</w:t>
+      </w:r>
+      <m:oMath>
+        <m:sSub>
+          <m:sSubPr>
+            <m:ctrlPr>
+              <w:rPr>
+                <w:rFonts w:ascii="Cambria Math" w:eastAsia="宋体" w:hAnsi="Cambria Math"/>
+                <w:bCs/>
+                <w:i/>
+              </w:rPr>
+            </m:ctrlPr>
+          </m:sSubPr>
+          <m:e>
+            <m:r>
+              <w:rPr>
+                <w:rFonts w:ascii="Cambria Math" w:eastAsia="宋体" w:hAnsi="Cambria Math"/>
+              </w:rPr>
+              <m:t>k</m:t>
+            </m:r>
+          </m:e>
+          <m:sub>
+            <m:r>
+              <w:rPr>
+                <w:rFonts w:ascii="Cambria Math" w:eastAsia="宋体" w:hAnsi="Cambria Math"/>
+              </w:rPr>
+              <m:t>c</m:t>
+            </m:r>
+          </m:sub>
+        </m:sSub>
+      </m:oMath>
+      <w:r>
+        <w:rPr>
+          <w:rFonts w:ascii="宋体" w:eastAsia="宋体" w:hAnsi="宋体" w:hint="eastAsia"/>
+          <w:bCs/>
+        </w:rPr>
+        <w:t>的差值,</w:t>
+      </w:r>
+      <w:r>
+        <w:rPr>
+          <w:rFonts w:ascii="宋体" w:eastAsia="宋体" w:hAnsi="宋体"/>
+          <w:bCs/>
+        </w:rPr>
+        <w:t xml:space="preserve"> </w:t>
+      </w:r>
+      <w:r>
+        <w:rPr>
+          <w:rFonts w:ascii="宋体" w:eastAsia="宋体" w:hAnsi="宋体" w:hint="eastAsia"/>
+          <w:bCs/>
+        </w:rPr>
+        <w:t>其中</w:t>
+      </w:r>
+      <m:oMath>
+        <m:sSub>
+          <m:sSubPr>
+            <m:ctrlPr>
+              <w:rPr>
+                <w:rFonts w:ascii="Cambria Math" w:eastAsia="宋体" w:hAnsi="Cambria Math"/>
+                <w:bCs/>
+                <w:i/>
+              </w:rPr>
+            </m:ctrlPr>
+          </m:sSubPr>
+          <m:e>
+            <m:acc>
+              <m:accPr>
+                <m:ctrlPr>
+                  <w:rPr>
+                    <w:rFonts w:ascii="Cambria Math" w:eastAsia="宋体" w:hAnsi="Cambria Math"/>
+                    <w:i/>
+                  </w:rPr>
+                </m:ctrlPr>
+              </m:accPr>
+              <m:e>
+                <m:r>
+                  <m:rPr>
+                    <m:sty m:val="bi"/>
+                  </m:rPr>
+                  <w:rPr>
+                    <w:rFonts w:ascii="Cambria Math" w:eastAsia="宋体" w:hAnsi="Cambria Math"/>
+                  </w:rPr>
+                  <m:t>k</m:t>
+                </m:r>
+              </m:e>
+            </m:acc>
+          </m:e>
+          <m:sub>
+            <m:r>
+              <w:rPr>
+                <w:rFonts w:ascii="Cambria Math" w:eastAsia="宋体" w:hAnsi="Cambria Math" w:hint="eastAsia"/>
+              </w:rPr>
+              <m:t>b</m:t>
+            </m:r>
+          </m:sub>
+        </m:sSub>
+        <m:r>
+          <w:rPr>
+            <w:rFonts w:ascii="Cambria Math" w:eastAsia="宋体" w:hAnsi="Cambria Math"/>
+          </w:rPr>
+          <m:t>=</m:t>
+        </m:r>
+        <m:d>
+          <m:dPr>
+            <m:ctrlPr>
+              <w:rPr>
+                <w:rFonts w:ascii="Cambria Math" w:eastAsia="宋体" w:hAnsi="Cambria Math"/>
+                <w:bCs/>
+                <w:i/>
+              </w:rPr>
+            </m:ctrlPr>
+          </m:dPr>
+          <m:e>
+            <m:func>
+              <m:funcPr>
+                <m:ctrlPr>
+                  <w:rPr>
+                    <w:rFonts w:ascii="Cambria Math" w:eastAsia="宋体" w:hAnsi="Cambria Math"/>
+                    <w:bCs/>
+                    <w:i/>
+                  </w:rPr>
+                </m:ctrlPr>
+              </m:funcPr>
+              <m:fName>
+                <m:r>
+                  <m:rPr>
+                    <m:sty m:val="p"/>
+                  </m:rPr>
+                  <w:rPr>
+                    <w:rFonts w:ascii="Cambria Math" w:eastAsia="宋体" w:hAnsi="Cambria Math"/>
+                  </w:rPr>
+                  <m:t>cos</m:t>
+                </m:r>
+              </m:fName>
+              <m:e>
+                <m:sSub>
+                  <m:sSubPr>
+                    <m:ctrlPr>
+                      <w:rPr>
+                        <w:rFonts w:ascii="Cambria Math" w:eastAsia="宋体" w:hAnsi="Cambria Math"/>
+                        <w:i/>
+                      </w:rPr>
+                    </m:ctrlPr>
+                  </m:sSubPr>
+                  <m:e>
+                    <m:r>
+                      <w:rPr>
+                        <w:rFonts w:ascii="Cambria Math" w:eastAsia="宋体" w:hAnsi="Cambria Math"/>
+                      </w:rPr>
+                      <m:t>θ</m:t>
+                    </m:r>
+                  </m:e>
+                  <m:sub>
+                    <m:r>
+                      <w:rPr>
+                        <w:rFonts w:ascii="Cambria Math" w:eastAsia="宋体" w:hAnsi="Cambria Math"/>
+                      </w:rPr>
+                      <m:t>b</m:t>
+                    </m:r>
+                  </m:sub>
+                </m:sSub>
+              </m:e>
+            </m:func>
+            <m:r>
+              <w:rPr>
+                <w:rFonts w:ascii="Cambria Math" w:eastAsia="宋体" w:hAnsi="Cambria Math"/>
+              </w:rPr>
+              <m:t>,</m:t>
+            </m:r>
+            <m:func>
+              <m:funcPr>
+                <m:ctrlPr>
+                  <w:rPr>
+                    <w:rFonts w:ascii="Cambria Math" w:eastAsia="宋体" w:hAnsi="Cambria Math"/>
+                    <w:bCs/>
+                    <w:i/>
+                  </w:rPr>
+                </m:ctrlPr>
+              </m:funcPr>
+              <m:fName>
+                <m:r>
+                  <m:rPr>
+                    <m:sty m:val="p"/>
+                  </m:rPr>
+                  <w:rPr>
+                    <w:rFonts w:ascii="Cambria Math" w:eastAsia="宋体" w:hAnsi="Cambria Math"/>
+                  </w:rPr>
+                  <m:t>sin</m:t>
+                </m:r>
+              </m:fName>
+              <m:e>
+                <m:sSub>
+                  <m:sSubPr>
+                    <m:ctrlPr>
+                      <w:rPr>
+                        <w:rFonts w:ascii="Cambria Math" w:eastAsia="宋体" w:hAnsi="Cambria Math"/>
+                        <w:i/>
+                      </w:rPr>
+                    </m:ctrlPr>
+                  </m:sSubPr>
+                  <m:e>
+                    <m:r>
+                      <w:rPr>
+                        <w:rFonts w:ascii="Cambria Math" w:eastAsia="宋体" w:hAnsi="Cambria Math"/>
+                      </w:rPr>
+                      <m:t>θ</m:t>
+                    </m:r>
+                  </m:e>
+                  <m:sub>
+                    <m:r>
+                      <w:rPr>
+                        <w:rFonts w:ascii="Cambria Math" w:eastAsia="宋体" w:hAnsi="Cambria Math"/>
+                      </w:rPr>
+                      <m:t>b</m:t>
+                    </m:r>
+                  </m:sub>
+                </m:sSub>
+              </m:e>
+            </m:func>
+          </m:e>
+        </m:d>
+      </m:oMath>
+      <w:r>
+        <w:rPr>
+          <w:rFonts w:ascii="宋体" w:eastAsia="宋体" w:hAnsi="宋体" w:hint="eastAsia"/>
+          <w:bCs/>
+        </w:rPr>
+        <w:t>是由</w:t>
+      </w:r>
+      <m:oMath>
+        <m:sSub>
+          <m:sSubPr>
+            <m:ctrlPr>
+              <w:rPr>
+                <w:rFonts w:ascii="Cambria Math" w:eastAsia="宋体" w:hAnsi="Cambria Math"/>
+                <w:i/>
+              </w:rPr>
+            </m:ctrlPr>
+          </m:sSubPr>
+          <m:e>
+            <m:r>
+              <w:rPr>
+                <w:rFonts w:ascii="Cambria Math" w:eastAsia="宋体" w:hAnsi="Cambria Math"/>
+              </w:rPr>
+              <m:t>θ</m:t>
+            </m:r>
+          </m:e>
+          <m:sub>
+            <m:r>
+              <w:rPr>
+                <w:rFonts w:ascii="Cambria Math" w:eastAsia="宋体" w:hAnsi="Cambria Math"/>
+              </w:rPr>
+              <m:t>b</m:t>
+            </m:r>
+          </m:sub>
+        </m:sSub>
+      </m:oMath>
+      <w:r>
+        <w:rPr>
+          <w:rFonts w:ascii="宋体" w:eastAsia="宋体" w:hAnsi="宋体" w:hint="eastAsia"/>
+        </w:rPr>
+        <w:t>决定的波方向,</w:t>
+      </w:r>
+      <w:r>
+        <w:rPr>
+          <w:rFonts w:ascii="宋体" w:eastAsia="宋体" w:hAnsi="宋体"/>
+        </w:rPr>
+        <w:t xml:space="preserve"> </w:t>
+      </w:r>
+      <m:oMath>
+        <m:sSub>
+          <m:sSubPr>
+            <m:ctrlPr>
+              <w:rPr>
+                <w:rFonts w:ascii="Cambria Math" w:eastAsia="宋体" w:hAnsi="Cambria Math"/>
+                <w:b/>
+                <w:i/>
+              </w:rPr>
+            </m:ctrlPr>
+          </m:sSubPr>
+          <m:e>
+            <m:r>
+              <m:rPr>
+                <m:sty m:val="bi"/>
+              </m:rPr>
+              <w:rPr>
+                <w:rFonts w:ascii="Cambria Math" w:eastAsia="宋体" w:hAnsi="Cambria Math" w:hint="eastAsia"/>
+              </w:rPr>
+              <m:t>x</m:t>
+            </m:r>
+          </m:e>
+          <m:sub>
+            <m:r>
+              <w:rPr>
+                <w:rFonts w:ascii="Cambria Math" w:eastAsia="宋体" w:hAnsi="Cambria Math"/>
+              </w:rPr>
+              <m:t>a</m:t>
+            </m:r>
+          </m:sub>
+        </m:sSub>
+        <m:r>
+          <m:rPr>
+            <m:sty m:val="bi"/>
+          </m:rPr>
+          <w:rPr>
+            <w:rFonts w:ascii="Cambria Math" w:eastAsia="宋体" w:hAnsi="Cambria Math"/>
+          </w:rPr>
+          <m:t>=</m:t>
+        </m:r>
+        <m:d>
+          <m:dPr>
+            <m:ctrlPr>
+              <w:rPr>
+                <w:rFonts w:ascii="Cambria Math" w:eastAsia="宋体" w:hAnsi="Cambria Math"/>
+                <w:b/>
+                <w:i/>
+              </w:rPr>
+            </m:ctrlPr>
+          </m:dPr>
+          <m:e>
+            <m:sSub>
+              <m:sSubPr>
+                <m:ctrlPr>
+                  <w:rPr>
+                    <w:rFonts w:ascii="Cambria Math" w:eastAsia="宋体" w:hAnsi="Cambria Math"/>
+                    <w:b/>
+                    <w:i/>
+                  </w:rPr>
+                </m:ctrlPr>
+              </m:sSubPr>
+              <m:e>
+                <m:r>
+                  <w:rPr>
+                    <w:rFonts w:ascii="Cambria Math" w:eastAsia="宋体" w:hAnsi="Cambria Math" w:hint="eastAsia"/>
+                  </w:rPr>
+                  <m:t>x</m:t>
+                </m:r>
+              </m:e>
+              <m:sub>
+                <m:r>
+                  <w:rPr>
+                    <w:rFonts w:ascii="Cambria Math" w:eastAsia="宋体" w:hAnsi="Cambria Math"/>
+                  </w:rPr>
+                  <m:t>a</m:t>
+                </m:r>
+              </m:sub>
+            </m:sSub>
+            <m:r>
+              <m:rPr>
+                <m:sty m:val="bi"/>
+              </m:rPr>
+              <w:rPr>
+                <w:rFonts w:ascii="Cambria Math" w:eastAsia="宋体" w:hAnsi="Cambria Math"/>
+              </w:rPr>
+              <m:t>,</m:t>
+            </m:r>
+            <m:sSub>
+              <m:sSubPr>
+                <m:ctrlPr>
+                  <w:rPr>
+                    <w:rFonts w:ascii="Cambria Math" w:eastAsia="宋体" w:hAnsi="Cambria Math"/>
+                    <w:b/>
+                    <w:i/>
+                  </w:rPr>
+                </m:ctrlPr>
+              </m:sSubPr>
+              <m:e>
+                <m:r>
+                  <w:rPr>
+                    <w:rFonts w:ascii="Cambria Math" w:eastAsia="宋体" w:hAnsi="Cambria Math"/>
+                  </w:rPr>
+                  <m:t>y</m:t>
+                </m:r>
+              </m:e>
+              <m:sub>
+                <m:r>
+                  <w:rPr>
+                    <w:rFonts w:ascii="Cambria Math" w:eastAsia="宋体" w:hAnsi="Cambria Math"/>
+                  </w:rPr>
+                  <m:t>a</m:t>
+                </m:r>
+              </m:sub>
+            </m:sSub>
+          </m:e>
+        </m:d>
+      </m:oMath>
+      <w:r>
+        <w:rPr>
+          <w:rFonts w:ascii="宋体" w:eastAsia="宋体" w:hAnsi="宋体" w:hint="eastAsia"/>
+          <w:bCs/>
+        </w:rPr>
+        <w:t>.</w:t>
+      </w:r>
+    </w:p>
+    <w:p>
+      <w:pPr>
+        <w:rPr>
+          <w:rFonts w:ascii="宋体" w:eastAsia="宋体" w:hAnsi="宋体"/>
+          <w:bCs/>
+        </w:rPr>
+      </w:pPr>
+      <w:r>
+        <w:rPr>
+          <w:rFonts w:ascii="宋体" w:eastAsia="宋体" w:hAnsi="宋体"/>
+          <w:bCs/>
+        </w:rPr>
+        <w:tab/>
+      </w:r>
+      <w:r>
+        <w:rPr>
+          <w:rFonts w:ascii="宋体" w:eastAsia="宋体" w:hAnsi="宋体" w:hint="eastAsia"/>
+          <w:bCs/>
+        </w:rPr>
+        <w:t>当半拉格朗日射线离开模拟域时，我们通过使用等式</w:t>
+      </w:r>
+      <w:r>
+        <w:rPr>
+          <w:rFonts w:ascii="宋体" w:eastAsia="宋体" w:hAnsi="宋体"/>
+          <w:bCs/>
+        </w:rPr>
+        <w:t>17右侧的不同值，应用等式11中的相关边界条件</w:t>
+      </w:r>
+      <w:r>
+        <w:rPr>
+          <w:rFonts w:ascii="宋体" w:eastAsia="宋体" w:hAnsi="宋体" w:hint="eastAsia"/>
+          <w:bCs/>
+        </w:rPr>
+        <w:t>.</w:t>
+      </w:r>
+      <w:r>
+        <w:rPr>
+          <w:rFonts w:ascii="宋体" w:eastAsia="宋体" w:hAnsi="宋体"/>
+          <w:bCs/>
+        </w:rPr>
+        <w:t>对于过渡边界，我们使用一个程序生成的环境函数来描述环境海洋行为</w:t>
+      </w:r>
+      <w:r>
+        <w:rPr>
+          <w:rFonts w:ascii="宋体" w:eastAsia="宋体" w:hAnsi="宋体" w:hint="eastAsia"/>
+          <w:bCs/>
+        </w:rPr>
+        <w:t>.</w:t>
+      </w:r>
+      <w:r>
+        <w:rPr>
+          <w:rFonts w:ascii="宋体" w:eastAsia="宋体" w:hAnsi="宋体"/>
+          <w:bCs/>
+        </w:rPr>
+        <w:t xml:space="preserve"> 对于反射边界，我们反射半拉格朗日射线或边界以得到新的位置</w:t>
+      </w:r>
+      <m:oMath>
+        <m:sSub>
+          <m:sSubPr>
+            <m:ctrlPr>
+              <w:rPr>
+                <w:rFonts w:ascii="Cambria Math" w:eastAsia="宋体" w:hAnsi="Cambria Math"/>
+                <w:b/>
+                <w:i/>
+              </w:rPr>
+            </m:ctrlPr>
+          </m:sSubPr>
+          <m:e>
+            <m:r>
+              <m:rPr>
+                <m:sty m:val="bi"/>
+              </m:rPr>
+              <w:rPr>
+                <w:rFonts w:ascii="Cambria Math" w:eastAsia="宋体" w:hAnsi="Cambria Math" w:hint="eastAsia"/>
+              </w:rPr>
+              <m:t>x</m:t>
+            </m:r>
+          </m:e>
+          <m:sub>
+            <m:r>
+              <m:rPr>
+                <m:sty m:val="p"/>
+              </m:rPr>
+              <w:rPr>
+                <w:rFonts w:ascii="Cambria Math" w:eastAsia="宋体" w:hAnsi="Cambria Math"/>
+              </w:rPr>
+              <m:t>reflect</m:t>
+            </m:r>
+          </m:sub>
+        </m:sSub>
+      </m:oMath>
+      <w:r>
+        <w:rPr>
+          <w:rFonts w:ascii="宋体" w:eastAsia="宋体" w:hAnsi="宋体"/>
+          <w:bCs/>
+        </w:rPr>
+        <w:t>和新的方向</w:t>
+      </w:r>
+      <m:oMath>
+        <m:sSub>
+          <m:sSubPr>
+            <m:ctrlPr>
+              <w:rPr>
+                <w:rFonts w:ascii="Cambria Math" w:eastAsia="宋体" w:hAnsi="Cambria Math"/>
+                <w:b/>
+                <w:i/>
+              </w:rPr>
+            </m:ctrlPr>
+          </m:sSubPr>
+          <m:e>
+            <m:r>
+              <m:rPr>
+                <m:sty m:val="bi"/>
+              </m:rPr>
+              <w:rPr>
+                <w:rFonts w:ascii="Cambria Math" w:eastAsia="宋体" w:hAnsi="Cambria Math"/>
+              </w:rPr>
+              <m:t>k</m:t>
+            </m:r>
+          </m:e>
+          <m:sub>
+            <m:r>
+              <m:rPr>
+                <m:sty m:val="p"/>
+              </m:rPr>
+              <w:rPr>
+                <w:rFonts w:ascii="Cambria Math" w:eastAsia="宋体" w:hAnsi="Cambria Math"/>
+              </w:rPr>
+              <m:t>reflect</m:t>
+            </m:r>
+          </m:sub>
+        </m:sSub>
+      </m:oMath>
+      <w:r>
+        <w:rPr>
+          <w:rFonts w:ascii="宋体" w:eastAsia="宋体" w:hAnsi="宋体"/>
+          <w:bCs/>
+        </w:rPr>
+        <w:t>，并用反射函数值</w:t>
+      </w:r>
+      <m:oMath>
+        <m:r>
+          <m:rPr>
+            <m:scr m:val="script"/>
+            <m:sty m:val="bi"/>
+          </m:rPr>
+          <w:rPr>
+            <w:rFonts w:ascii="Cambria Math" w:eastAsia="宋体" w:hAnsi="Cambria Math"/>
+          </w:rPr>
+          <m:t>A</m:t>
+        </m:r>
+        <m:d>
+          <m:dPr>
+            <m:ctrlPr>
+              <w:rPr>
+                <w:rFonts w:ascii="Cambria Math" w:eastAsia="宋体" w:hAnsi="Cambria Math"/>
+                <w:b/>
+                <w:i/>
+              </w:rPr>
+            </m:ctrlPr>
+          </m:dPr>
+          <m:e>
+            <m:sSub>
+              <m:sSubPr>
+                <m:ctrlPr>
+                  <w:rPr>
+                    <w:rFonts w:ascii="Cambria Math" w:eastAsia="宋体" w:hAnsi="Cambria Math"/>
+                    <w:b/>
+                    <w:i/>
+                  </w:rPr>
+                </m:ctrlPr>
+              </m:sSubPr>
+              <m:e>
+                <m:r>
+                  <m:rPr>
+                    <m:sty m:val="bi"/>
+                  </m:rPr>
+                  <w:rPr>
+                    <w:rFonts w:ascii="Cambria Math" w:eastAsia="宋体" w:hAnsi="Cambria Math" w:hint="eastAsia"/>
+                  </w:rPr>
+                  <m:t>x</m:t>
+                </m:r>
+              </m:e>
+              <m:sub>
+                <m:r>
+                  <m:rPr>
+                    <m:sty m:val="p"/>
+                  </m:rPr>
+                  <w:rPr>
+                    <w:rFonts w:ascii="Cambria Math" w:eastAsia="宋体" w:hAnsi="Cambria Math"/>
+                  </w:rPr>
+                  <m:t>reflect</m:t>
+                </m:r>
+              </m:sub>
+            </m:sSub>
+            <m:r>
+              <m:rPr>
+                <m:sty m:val="bi"/>
+              </m:rPr>
+              <w:rPr>
+                <w:rFonts w:ascii="Cambria Math" w:eastAsia="宋体" w:hAnsi="Cambria Math"/>
+              </w:rPr>
+              <m:t>,</m:t>
+            </m:r>
+            <m:sSub>
+              <m:sSubPr>
+                <m:ctrlPr>
+                  <w:rPr>
+                    <w:rFonts w:ascii="Cambria Math" w:eastAsia="宋体" w:hAnsi="Cambria Math"/>
+                    <w:b/>
+                    <w:i/>
+                  </w:rPr>
+                </m:ctrlPr>
+              </m:sSubPr>
+              <m:e>
+                <m:r>
+                  <m:rPr>
+                    <m:sty m:val="bi"/>
+                  </m:rPr>
+                  <w:rPr>
+                    <w:rFonts w:ascii="Cambria Math" w:eastAsia="宋体" w:hAnsi="Cambria Math"/>
+                  </w:rPr>
+                  <m:t>k</m:t>
+                </m:r>
+              </m:e>
+              <m:sub>
+                <m:r>
+                  <m:rPr>
+                    <m:sty m:val="p"/>
+                  </m:rPr>
+                  <w:rPr>
+                    <w:rFonts w:ascii="Cambria Math" w:eastAsia="宋体" w:hAnsi="Cambria Math"/>
+                  </w:rPr>
+                  <m:t>reflect</m:t>
+                </m:r>
+              </m:sub>
+            </m:sSub>
+            <m:r>
+              <m:rPr>
+                <m:sty m:val="bi"/>
+              </m:rPr>
+              <w:rPr>
+                <w:rFonts w:ascii="Cambria Math" w:eastAsia="宋体" w:hAnsi="Cambria Math"/>
+              </w:rPr>
+              <m:t>,</m:t>
+            </m:r>
+            <m:r>
+              <w:rPr>
+                <w:rFonts w:ascii="Cambria Math" w:eastAsia="宋体" w:hAnsi="Cambria Math"/>
+              </w:rPr>
+              <m:t>t</m:t>
+            </m:r>
+          </m:e>
+        </m:d>
+      </m:oMath>
+      <w:r>
+        <w:rPr>
+          <w:rFonts w:ascii="宋体" w:eastAsia="宋体" w:hAnsi="宋体"/>
+          <w:bCs/>
+        </w:rPr>
+        <w:t>更新</w:t>
+      </w:r>
+      <m:oMath>
+        <m:r>
+          <m:rPr>
+            <m:scr m:val="script"/>
+            <m:sty m:val="bi"/>
+          </m:rPr>
+          <w:rPr>
+            <w:rFonts w:ascii="Cambria Math" w:eastAsia="宋体" w:hAnsi="Cambria Math"/>
+          </w:rPr>
+          <m:t>A</m:t>
+        </m:r>
+      </m:oMath>
+      <w:r>
+        <w:rPr>
+          <w:rFonts w:ascii="宋体" w:eastAsia="宋体" w:hAnsi="宋体" w:hint="eastAsia"/>
+          <w:bCs/>
+        </w:rPr>
+        <w:t>.</w:t>
+      </w:r>
+    </w:p>
+    <w:p>
+      <w:pPr>
+        <w:rPr>
+          <w:rFonts w:ascii="宋体" w:eastAsia="宋体" w:hAnsi="宋体"/>
+          <w:bCs/>
+        </w:rPr>
+      </w:pPr>
+      <w:r>
+        <w:rPr>
+          <w:rFonts w:ascii="宋体" w:eastAsia="宋体" w:hAnsi="宋体"/>
+          <w:bCs/>
+        </w:rPr>
+        <w:tab/>
+      </w:r>
+      <w:r>
+        <w:rPr>
+          <w:rFonts w:ascii="宋体" w:eastAsia="宋体" w:hAnsi="宋体" w:hint="eastAsia"/>
+          <w:bCs/>
+        </w:rPr>
+        <w:t xml:space="preserve">振幅速度 </w:t>
+      </w:r>
+      <w:r>
+        <w:rPr>
+          <w:rFonts w:ascii="宋体" w:eastAsia="宋体" w:hAnsi="宋体" w:hint="eastAsia"/>
+          <w:bCs/>
+        </w:rPr>
+        <w:t>具有不同角度</w:t>
+      </w:r>
+      <m:oMath>
+        <m:sSub>
+          <m:sSubPr>
+            <m:ctrlPr>
+              <w:rPr>
+                <w:rFonts w:ascii="Cambria Math" w:eastAsia="宋体" w:hAnsi="Cambria Math"/>
+                <w:i/>
+              </w:rPr>
+            </m:ctrlPr>
+          </m:sSubPr>
+          <m:e>
+            <m:r>
+              <w:rPr>
+                <w:rFonts w:ascii="Cambria Math" w:eastAsia="宋体" w:hAnsi="Cambria Math"/>
+              </w:rPr>
+              <m:t>θ</m:t>
+            </m:r>
+          </m:e>
+          <m:sub>
+            <m:r>
+              <w:rPr>
+                <w:rFonts w:ascii="Cambria Math" w:eastAsia="宋体" w:hAnsi="Cambria Math"/>
+              </w:rPr>
+              <m:t>b</m:t>
+            </m:r>
+          </m:sub>
+        </m:sSub>
+      </m:oMath>
+      <w:r>
+        <w:rPr>
+          <w:rFonts w:ascii="宋体" w:eastAsia="宋体" w:hAnsi="宋体"/>
+          <w:bCs/>
+        </w:rPr>
+        <w:t>或波数</w:t>
+      </w:r>
+      <m:oMath>
+        <m:sSub>
+          <m:sSubPr>
+            <m:ctrlPr>
+              <w:rPr>
+                <w:rFonts w:ascii="Cambria Math" w:eastAsia="宋体" w:hAnsi="Cambria Math"/>
+                <w:bCs/>
+                <w:i/>
+              </w:rPr>
+            </m:ctrlPr>
+          </m:sSubPr>
+          <m:e>
+            <m:r>
+              <w:rPr>
+                <w:rFonts w:ascii="Cambria Math" w:eastAsia="宋体" w:hAnsi="Cambria Math"/>
+              </w:rPr>
+              <m:t>k</m:t>
+            </m:r>
+          </m:e>
+          <m:sub>
+            <m:r>
+              <w:rPr>
+                <w:rFonts w:ascii="Cambria Math" w:eastAsia="宋体" w:hAnsi="Cambria Math"/>
+              </w:rPr>
+              <m:t>c</m:t>
+            </m:r>
+          </m:sub>
+        </m:sSub>
+      </m:oMath>
+      <w:r>
+        <w:rPr>
+          <w:rFonts w:ascii="宋体" w:eastAsia="宋体" w:hAnsi="宋体"/>
+          <w:bCs/>
+        </w:rPr>
+        <w:t>的振幅具有不同的行进方向或速度</w:t>
+      </w:r>
+      <w:r>
+        <w:rPr>
+          <w:rFonts w:ascii="宋体" w:eastAsia="宋体" w:hAnsi="宋体" w:hint="eastAsia"/>
+          <w:bCs/>
+        </w:rPr>
+        <w:t>.</w:t>
+      </w:r>
+      <w:r>
+        <w:rPr>
+          <w:rFonts w:ascii="宋体" w:eastAsia="宋体" w:hAnsi="宋体"/>
+          <w:bCs/>
+        </w:rPr>
+        <w:t xml:space="preserve"> </w:t>
+      </w:r>
+      <w:r>
+        <w:rPr>
+          <w:rFonts w:ascii="宋体" w:eastAsia="宋体" w:hAnsi="宋体"/>
+          <w:bCs/>
+        </w:rPr>
+        <w:t>随着时间的流逝，这些振幅会彼此分离，一个好的初始状态会变成一束分离的振幅斑点，如图3左侧所示</w:t>
+      </w:r>
+      <w:r>
+        <w:rPr>
+          <w:rFonts w:ascii="宋体" w:eastAsia="宋体" w:hAnsi="宋体" w:hint="eastAsia"/>
+          <w:bCs/>
+        </w:rPr>
+        <w:t>.</w:t>
+      </w:r>
+      <w:r>
+        <w:rPr>
+          <w:rFonts w:ascii="宋体" w:eastAsia="宋体" w:hAnsi="宋体"/>
+          <w:bCs/>
+        </w:rPr>
+        <w:t>这是用多个有限波向量离散化公式10并通过增加两个扩散项来解决该问题</w:t>
+      </w:r>
+      <w:r>
+        <w:rPr>
+          <w:rFonts w:ascii="宋体" w:eastAsia="宋体" w:hAnsi="宋体" w:hint="eastAsia"/>
+          <w:bCs/>
+        </w:rPr>
+        <w:t>:</w:t>
+      </w:r>
+    </w:p>
+    <w:p>
+      <w:pPr>
+        <w:rPr>
+          <w:rFonts w:ascii="宋体" w:eastAsia="宋体" w:hAnsi="宋体"/>
+          <w:bCs/>
+        </w:rPr>
+      </w:pPr>
+      <m:oMathPara>
+        <m:oMath>
+          <m:f>
+            <m:fPr>
+              <m:ctrlPr>
+                <w:rPr>
+                  <w:rFonts w:ascii="Cambria Math" w:eastAsia="宋体" w:hAnsi="Cambria Math"/>
+                  <w:i/>
+                </w:rPr>
+              </m:ctrlPr>
+            </m:fPr>
+            <m:num>
+              <m:r>
+                <w:rPr>
+                  <w:rFonts w:ascii="Cambria Math" w:eastAsia="宋体" w:hAnsi="Cambria Math"/>
+                </w:rPr>
+                <m:t>∂</m:t>
+              </m:r>
+              <m:r>
+                <m:rPr>
+                  <m:scr m:val="script"/>
+                  <m:sty m:val="bi"/>
+                </m:rPr>
+                <w:rPr>
+                  <w:rFonts w:ascii="Cambria Math" w:eastAsia="宋体" w:hAnsi="Cambria Math"/>
+                </w:rPr>
+                <m:t>A</m:t>
+              </m:r>
+            </m:num>
+            <m:den>
+              <m:r>
+                <w:rPr>
+                  <w:rFonts w:ascii="Cambria Math" w:eastAsia="宋体" w:hAnsi="Cambria Math"/>
+                </w:rPr>
+                <m:t>∂</m:t>
+              </m:r>
+              <m:r>
+                <w:rPr>
+                  <w:rFonts w:ascii="Cambria Math" w:eastAsia="宋体" w:hAnsi="Cambria Math"/>
+                </w:rPr>
+                <m:t>t</m:t>
+              </m:r>
+            </m:den>
+          </m:f>
+          <m:r>
+            <w:rPr>
+              <w:rFonts w:ascii="Cambria Math" w:eastAsia="宋体" w:hAnsi="Cambria Math"/>
+            </w:rPr>
+            <m:t>=-</m:t>
+          </m:r>
+          <m:sSup>
+            <m:sSupPr>
+              <m:ctrlPr>
+                <w:rPr>
+                  <w:rFonts w:ascii="Cambria Math" w:eastAsia="宋体" w:hAnsi="Cambria Math"/>
+                  <w:bCs/>
+                  <w:i/>
+                </w:rPr>
+              </m:ctrlPr>
+            </m:sSupPr>
+            <m:e>
+              <m:r>
+                <w:rPr>
+                  <w:rFonts w:ascii="Cambria Math" w:eastAsia="宋体" w:hAnsi="Cambria Math"/>
+                </w:rPr>
+                <m:t>ω</m:t>
+              </m:r>
+            </m:e>
+            <m:sup>
+              <m:r>
+                <w:rPr>
+                  <w:rFonts w:ascii="Cambria Math" w:eastAsia="宋体" w:hAnsi="Cambria Math"/>
+                </w:rPr>
+                <m:t>'</m:t>
+              </m:r>
+            </m:sup>
+          </m:sSup>
+          <m:d>
+            <m:dPr>
+              <m:ctrlPr>
+                <w:rPr>
+                  <w:rFonts w:ascii="Cambria Math" w:eastAsia="宋体" w:hAnsi="Cambria Math"/>
+                  <w:bCs/>
+                  <w:i/>
+                </w:rPr>
+              </m:ctrlPr>
+            </m:dPr>
+            <m:e>
+              <m:r>
+                <w:rPr>
+                  <w:rFonts w:ascii="Cambria Math" w:eastAsia="宋体" w:hAnsi="Cambria Math"/>
+                </w:rPr>
+                <m:t>k</m:t>
+              </m:r>
+            </m:e>
+          </m:d>
+          <m:d>
+            <m:dPr>
+              <m:ctrlPr>
+                <w:rPr>
+                  <w:rFonts w:ascii="Cambria Math" w:eastAsia="宋体" w:hAnsi="Cambria Math"/>
+                  <w:bCs/>
+                  <w:i/>
+                </w:rPr>
+              </m:ctrlPr>
+            </m:dPr>
+            <m:e>
+              <m:acc>
+                <m:accPr>
+                  <m:ctrlPr>
+                    <w:rPr>
+                      <w:rFonts w:ascii="Cambria Math" w:eastAsia="宋体" w:hAnsi="Cambria Math"/>
+                      <w:bCs/>
+                      <w:i/>
+                    </w:rPr>
+                  </m:ctrlPr>
+                </m:accPr>
+                <m:e>
+                  <m:r>
+                    <m:rPr>
+                      <m:sty m:val="bi"/>
+                    </m:rPr>
+                    <w:rPr>
+                      <w:rFonts w:ascii="Cambria Math" w:eastAsia="宋体" w:hAnsi="Cambria Math"/>
+                    </w:rPr>
+                    <m:t>k</m:t>
+                  </m:r>
+                </m:e>
+              </m:acc>
+              <m:r>
+                <w:rPr>
+                  <w:rFonts w:ascii="Cambria Math" w:eastAsia="宋体" w:hAnsi="Cambria Math"/>
+                </w:rPr>
+                <m:t>∙</m:t>
+              </m:r>
+              <m:sSub>
+                <m:sSubPr>
+                  <m:ctrlPr>
+                    <w:rPr>
+                      <w:rFonts w:ascii="Cambria Math" w:eastAsia="宋体" w:hAnsi="Cambria Math"/>
+                      <w:bCs/>
+                      <w:i/>
+                    </w:rPr>
+                  </m:ctrlPr>
+                </m:sSubPr>
+                <m:e>
+                  <m:r>
+                    <m:rPr>
+                      <m:sty m:val="p"/>
+                    </m:rPr>
+                    <w:rPr>
+                      <w:rFonts w:ascii="Cambria Math" w:eastAsia="宋体" w:hAnsi="Cambria Math"/>
+                    </w:rPr>
+                    <m:t>∇</m:t>
+                  </m:r>
+                </m:e>
+                <m:sub>
+                  <m:r>
+                    <m:rPr>
+                      <m:sty m:val="bi"/>
+                    </m:rPr>
+                    <w:rPr>
+                      <w:rFonts w:ascii="Cambria Math" w:eastAsia="宋体" w:hAnsi="Cambria Math"/>
+                    </w:rPr>
+                    <m:t>x</m:t>
+                  </m:r>
+                </m:sub>
+              </m:sSub>
+            </m:e>
+          </m:d>
+          <m:r>
+            <m:rPr>
+              <m:scr m:val="script"/>
+              <m:sty m:val="bi"/>
+            </m:rPr>
+            <w:rPr>
+              <w:rFonts w:ascii="Cambria Math" w:eastAsia="宋体" w:hAnsi="Cambria Math"/>
+            </w:rPr>
+            <m:t>A</m:t>
+          </m:r>
+          <m:r>
+            <m:rPr>
+              <m:sty m:val="bi"/>
+            </m:rPr>
+            <w:rPr>
+              <w:rFonts w:ascii="Cambria Math" w:eastAsia="宋体" w:hAnsi="Cambria Math" w:hint="eastAsia"/>
+            </w:rPr>
+            <m:t>+</m:t>
+          </m:r>
+          <m:r>
+            <w:rPr>
+              <w:rFonts w:ascii="Cambria Math" w:eastAsia="宋体" w:hAnsi="Cambria Math"/>
+            </w:rPr>
+            <m:t>δ</m:t>
+          </m:r>
+          <m:sSup>
+            <m:sSupPr>
+              <m:ctrlPr>
+                <w:rPr>
+                  <w:rFonts w:ascii="Cambria Math" w:eastAsia="宋体" w:hAnsi="Cambria Math"/>
+                  <w:bCs/>
+                  <w:i/>
+                </w:rPr>
+              </m:ctrlPr>
+            </m:sSupPr>
+            <m:e>
+              <m:d>
+                <m:dPr>
+                  <m:ctrlPr>
+                    <w:rPr>
+                      <w:rFonts w:ascii="Cambria Math" w:eastAsia="宋体" w:hAnsi="Cambria Math"/>
+                      <w:bCs/>
+                      <w:i/>
+                    </w:rPr>
+                  </m:ctrlPr>
+                </m:dPr>
+                <m:e>
+                  <m:acc>
+                    <m:accPr>
+                      <m:ctrlPr>
+                        <w:rPr>
+                          <w:rFonts w:ascii="Cambria Math" w:eastAsia="宋体" w:hAnsi="Cambria Math"/>
+                          <w:bCs/>
+                          <w:i/>
+                        </w:rPr>
+                      </m:ctrlPr>
+                    </m:accPr>
+                    <m:e>
+                      <m:r>
+                        <m:rPr>
+                          <m:sty m:val="bi"/>
+                        </m:rPr>
+                        <w:rPr>
+                          <w:rFonts w:ascii="Cambria Math" w:eastAsia="宋体" w:hAnsi="Cambria Math"/>
+                        </w:rPr>
+                        <m:t>k</m:t>
+                      </m:r>
+                    </m:e>
+                  </m:acc>
+                  <m:r>
+                    <w:rPr>
+                      <w:rFonts w:ascii="Cambria Math" w:eastAsia="宋体" w:hAnsi="Cambria Math"/>
+                    </w:rPr>
+                    <m:t>∙</m:t>
+                  </m:r>
+                  <m:r>
+                    <m:rPr>
+                      <m:sty m:val="p"/>
+                    </m:rPr>
+                    <w:rPr>
+                      <w:rFonts w:ascii="Cambria Math" w:eastAsia="宋体" w:hAnsi="Cambria Math"/>
+                    </w:rPr>
+                    <m:t>∇</m:t>
+                  </m:r>
+                </m:e>
+              </m:d>
+            </m:e>
+            <m:sup>
+              <m:r>
+                <w:rPr>
+                  <w:rFonts w:ascii="Cambria Math" w:eastAsia="宋体" w:hAnsi="Cambria Math"/>
+                </w:rPr>
+                <m:t>2</m:t>
+              </m:r>
+            </m:sup>
+          </m:sSup>
+          <m:r>
+            <m:rPr>
+              <m:scr m:val="script"/>
+              <m:sty m:val="bi"/>
+            </m:rPr>
+            <w:rPr>
+              <w:rFonts w:ascii="Cambria Math" w:eastAsia="宋体" w:hAnsi="Cambria Math"/>
+            </w:rPr>
+            <m:t>A</m:t>
+          </m:r>
+          <m:r>
+            <w:rPr>
+              <w:rFonts w:ascii="Cambria Math" w:eastAsia="宋体" w:hAnsi="Cambria Math"/>
+            </w:rPr>
+            <m:t>+γ</m:t>
+          </m:r>
+          <m:f>
+            <m:fPr>
+              <m:ctrlPr>
+                <w:rPr>
+                  <w:rFonts w:ascii="Cambria Math" w:eastAsia="宋体" w:hAnsi="Cambria Math"/>
+                  <w:bCs/>
+                  <w:i/>
+                </w:rPr>
+              </m:ctrlPr>
+            </m:fPr>
+            <m:num>
+              <m:sSup>
+                <m:sSupPr>
+                  <m:ctrlPr>
+                    <w:rPr>
+                      <w:rFonts w:ascii="Cambria Math" w:eastAsia="宋体" w:hAnsi="Cambria Math"/>
+                      <w:bCs/>
+                      <w:i/>
+                    </w:rPr>
+                  </m:ctrlPr>
+                </m:sSupPr>
+                <m:e>
+                  <m:r>
+                    <w:rPr>
+                      <w:rFonts w:ascii="Cambria Math" w:eastAsia="宋体" w:hAnsi="Cambria Math"/>
+                    </w:rPr>
+                    <m:t>∂</m:t>
+                  </m:r>
+                </m:e>
+                <m:sup>
+                  <m:r>
+                    <w:rPr>
+                      <w:rFonts w:ascii="Cambria Math" w:eastAsia="宋体" w:hAnsi="Cambria Math"/>
+                    </w:rPr>
+                    <m:t>2</m:t>
+                  </m:r>
+                </m:sup>
+              </m:sSup>
+              <m:r>
+                <m:rPr>
+                  <m:scr m:val="script"/>
+                  <m:sty m:val="bi"/>
+                </m:rPr>
+                <w:rPr>
+                  <w:rFonts w:ascii="Cambria Math" w:eastAsia="宋体" w:hAnsi="Cambria Math"/>
+                </w:rPr>
+                <m:t>A</m:t>
+              </m:r>
+            </m:num>
+            <m:den>
+              <m:r>
+                <w:rPr>
+                  <w:rFonts w:ascii="Cambria Math" w:eastAsia="宋体" w:hAnsi="Cambria Math"/>
+                </w:rPr>
+                <m:t>∂</m:t>
+              </m:r>
+              <m:sSup>
+                <m:sSupPr>
+                  <m:ctrlPr>
+                    <w:rPr>
+                      <w:rFonts w:ascii="Cambria Math" w:eastAsia="宋体" w:hAnsi="Cambria Math"/>
+                      <w:i/>
+                    </w:rPr>
+                  </m:ctrlPr>
+                </m:sSupPr>
+                <m:e>
+                  <m:r>
+                    <w:rPr>
+                      <w:rFonts w:ascii="Cambria Math" w:eastAsia="宋体" w:hAnsi="Cambria Math"/>
+                    </w:rPr>
+                    <m:t>θ</m:t>
+                  </m:r>
+                </m:e>
+                <m:sup>
+                  <m:r>
+                    <w:rPr>
+                      <w:rFonts w:ascii="Cambria Math" w:eastAsia="宋体" w:hAnsi="Cambria Math"/>
+                    </w:rPr>
+                    <m:t>2</m:t>
+                  </m:r>
+                </m:sup>
+              </m:sSup>
+            </m:den>
+          </m:f>
+          <m:r>
+            <w:rPr>
+              <w:rFonts w:ascii="Cambria Math" w:eastAsia="宋体" w:hAnsi="Cambria Math"/>
+            </w:rPr>
+            <m:t>,    (18)</m:t>
+          </m:r>
+        </m:oMath>
+      </m:oMathPara>
+    </w:p>
+    <w:p>
+      <w:pPr>
+        <w:rPr>
+          <w:rFonts w:ascii="宋体" w:eastAsia="宋体" w:hAnsi="宋体"/>
+        </w:rPr>
+      </w:pPr>
+      <w:r>
+        <w:rPr>
+          <w:rFonts w:ascii="宋体" w:eastAsia="宋体" w:hAnsi="宋体" w:hint="eastAsia"/>
+        </w:rPr>
+        <w:t>其中</w:t>
+      </w:r>
+      <m:oMath>
+        <m:r>
+          <w:rPr>
+            <w:rFonts w:ascii="Cambria Math" w:eastAsia="宋体" w:hAnsi="Cambria Math"/>
+          </w:rPr>
+          <m:t>δ</m:t>
+        </m:r>
+      </m:oMath>
+      <w:r>
+        <w:rPr>
+          <w:rFonts w:ascii="宋体" w:eastAsia="宋体" w:hAnsi="宋体" w:hint="eastAsia"/>
+        </w:rPr>
+        <w:t>控制传播方向的扩散（模拟波包由于</w:t>
+      </w:r>
+      <w:r>
+        <w:rPr>
+          <w:rFonts w:ascii="宋体" w:eastAsia="宋体" w:hAnsi="宋体" w:hint="eastAsia"/>
+        </w:rPr>
+        <w:t>色散</w:t>
+      </w:r>
+      <w:r>
+        <w:rPr>
+          <w:rFonts w:ascii="宋体" w:eastAsia="宋体" w:hAnsi="宋体" w:hint="eastAsia"/>
+        </w:rPr>
+        <w:t>而伸展），而</w:t>
+      </w:r>
+      <m:oMath>
+        <m:r>
+          <w:rPr>
+            <w:rFonts w:ascii="Cambria Math" w:eastAsia="宋体" w:hAnsi="Cambria Math"/>
+          </w:rPr>
+          <m:t>γ</m:t>
+        </m:r>
+      </m:oMath>
+      <w:r>
+        <w:rPr>
+          <w:rFonts w:ascii="宋体" w:eastAsia="宋体" w:hAnsi="宋体" w:hint="eastAsia"/>
+        </w:rPr>
+        <w:t>控制传播角度的扩散（模拟波包从源辐射出来时切向扩展）</w:t>
+      </w:r>
+      <w:r>
+        <w:rPr>
+          <w:rFonts w:ascii="宋体" w:eastAsia="宋体" w:hAnsi="宋体" w:hint="eastAsia"/>
+        </w:rPr>
+        <w:t>.</w:t>
+      </w:r>
+      <w:r>
+        <w:rPr>
+          <w:rFonts w:ascii="宋体" w:eastAsia="宋体" w:hAnsi="宋体"/>
+        </w:rPr>
+        <w:t>其他有</w:t>
+      </w:r>
+      <w:r>
+        <w:rPr>
+          <w:rFonts w:ascii="宋体" w:eastAsia="宋体" w:hAnsi="宋体" w:hint="eastAsia"/>
+        </w:rPr>
+        <w:t>扩散项</w:t>
+      </w:r>
+      <w:r>
+        <w:rPr>
+          <w:rFonts w:ascii="宋体" w:eastAsia="宋体" w:hAnsi="宋体"/>
+        </w:rPr>
+        <w:t>也</w:t>
+      </w:r>
+      <w:r>
+        <w:rPr>
+          <w:rFonts w:ascii="宋体" w:eastAsia="宋体" w:hAnsi="宋体" w:hint="eastAsia"/>
+        </w:rPr>
+        <w:t>可以加进来</w:t>
+      </w:r>
+      <w:r>
+        <w:rPr>
+          <w:rFonts w:ascii="宋体" w:eastAsia="宋体" w:hAnsi="宋体"/>
+        </w:rPr>
+        <w:t>，但是我们发现上述两</w:t>
+      </w:r>
+      <w:r>
+        <w:rPr>
+          <w:rFonts w:ascii="宋体" w:eastAsia="宋体" w:hAnsi="宋体" w:hint="eastAsia"/>
+        </w:rPr>
+        <w:t>项</w:t>
+      </w:r>
+      <w:r>
+        <w:rPr>
+          <w:rFonts w:ascii="宋体" w:eastAsia="宋体" w:hAnsi="宋体"/>
+        </w:rPr>
+        <w:t>确实很</w:t>
+      </w:r>
+      <w:r>
+        <w:rPr>
+          <w:rFonts w:ascii="宋体" w:eastAsia="宋体" w:hAnsi="宋体" w:hint="eastAsia"/>
+        </w:rPr>
+        <w:t>有用.</w:t>
+      </w:r>
+      <w:r>
+        <w:rPr>
+          <w:rFonts w:ascii="宋体" w:eastAsia="宋体" w:hAnsi="宋体"/>
+        </w:rPr>
+        <w:t xml:space="preserve"> </w:t>
+      </w:r>
+      <w:r>
+        <w:rPr>
+          <w:rFonts w:ascii="宋体" w:eastAsia="宋体" w:hAnsi="宋体"/>
+        </w:rPr>
+        <w:t>图3说明了我们的角度扩散项的效果</w:t>
+      </w:r>
+      <w:r>
+        <w:rPr>
+          <w:rFonts w:ascii="宋体" w:eastAsia="宋体" w:hAnsi="宋体" w:hint="eastAsia"/>
+        </w:rPr>
+        <w:t>.</w:t>
+      </w:r>
+    </w:p>
+    <w:p>
+      <w:pPr>
+        <w:rPr>
+          <w:rFonts w:ascii="宋体" w:eastAsia="宋体" w:hAnsi="宋体" w:hint="eastAsia"/>
+        </w:rPr>
+      </w:pPr>
+      <w:r>
+        <w:rPr>
+          <w:rFonts w:ascii="宋体" w:eastAsia="宋体" w:hAnsi="宋体"/>
+        </w:rPr>
+        <w:tab/>
+      </w:r>
+      <w:r>
+        <w:rPr>
+          <w:rFonts w:ascii="宋体" w:eastAsia="宋体" w:hAnsi="宋体" w:hint="eastAsia"/>
+        </w:rPr>
+        <w:t>我们应用算子分裂来数值求解该对流扩散方程：如上所述，对流通过半拉格朗日对流求解，并且该扩散通过空间二阶有限差分和时间向前欧拉离散化</w:t>
+      </w:r>
+      <w:r>
+        <w:rPr>
+          <w:rFonts w:ascii="宋体" w:eastAsia="宋体" w:hAnsi="宋体" w:hint="eastAsia"/>
+        </w:rPr>
+        <w:t>.</w:t>
+      </w:r>
+      <w:r>
+        <w:rPr>
+          <w:rFonts w:ascii="宋体" w:eastAsia="宋体" w:hAnsi="宋体"/>
+        </w:rPr>
+        <w:t xml:space="preserve"> </w:t>
+      </w:r>
+      <w:r>
+        <w:rPr>
+          <w:rFonts w:ascii="宋体" w:eastAsia="宋体" w:hAnsi="宋体"/>
+        </w:rPr>
+        <w:t>在我们的示例中，我们设置与对流速度</w:t>
+      </w:r>
+      <m:oMath>
+        <m:sSup>
+          <m:sSupPr>
+            <m:ctrlPr>
+              <w:rPr>
+                <w:rFonts w:ascii="Cambria Math" w:eastAsia="宋体" w:hAnsi="Cambria Math"/>
+                <w:bCs/>
+                <w:i/>
+              </w:rPr>
+            </m:ctrlPr>
+          </m:sSupPr>
+          <m:e>
+            <m:r>
+              <w:rPr>
+                <w:rFonts w:ascii="Cambria Math" w:eastAsia="宋体" w:hAnsi="Cambria Math"/>
+              </w:rPr>
+              <m:t>ω</m:t>
+            </m:r>
+          </m:e>
+          <m:sup>
+            <m:r>
+              <w:rPr>
+                <w:rFonts w:ascii="Cambria Math" w:eastAsia="宋体" w:hAnsi="Cambria Math"/>
+              </w:rPr>
+              <m:t>'</m:t>
+            </m:r>
+          </m:sup>
+        </m:sSup>
+      </m:oMath>
+      <w:r>
+        <w:rPr>
+          <w:rFonts w:ascii="宋体" w:eastAsia="宋体" w:hAnsi="宋体"/>
+        </w:rPr>
+        <w:t>，空间分辨率</w:t>
+      </w:r>
+      <m:oMath>
+        <m:r>
+          <w:rPr>
+            <w:rFonts w:ascii="Cambria Math" w:eastAsia="宋体" w:hAnsi="Cambria Math"/>
+          </w:rPr>
+          <m:t>∆</m:t>
+        </m:r>
+        <m:r>
+          <w:rPr>
+            <w:rFonts w:ascii="Cambria Math" w:eastAsia="宋体" w:hAnsi="Cambria Math"/>
+          </w:rPr>
+          <m:t>x</m:t>
+        </m:r>
+      </m:oMath>
+      <w:r>
+        <w:rPr>
+          <w:rFonts w:ascii="宋体" w:eastAsia="宋体" w:hAnsi="宋体"/>
+        </w:rPr>
+        <w:t>，波数分辨率</w:t>
+      </w:r>
+      <m:oMath>
+        <m:r>
+          <w:rPr>
+            <w:rFonts w:ascii="Cambria Math" w:eastAsia="宋体" w:hAnsi="Cambria Math"/>
+          </w:rPr>
+          <m:t>∆</m:t>
+        </m:r>
+        <m:r>
+          <w:rPr>
+            <w:rFonts w:ascii="Cambria Math" w:eastAsia="宋体" w:hAnsi="Cambria Math"/>
+          </w:rPr>
+          <m:t>k</m:t>
+        </m:r>
+      </m:oMath>
+      <w:r>
+        <w:rPr>
+          <w:rFonts w:ascii="宋体" w:eastAsia="宋体" w:hAnsi="宋体"/>
+        </w:rPr>
+        <w:t>和角分辨率</w:t>
+      </w:r>
+      <m:oMath>
+        <m:r>
+          <w:rPr>
+            <w:rFonts w:ascii="Cambria Math" w:eastAsia="宋体" w:hAnsi="Cambria Math"/>
+          </w:rPr>
+          <m:t>∆</m:t>
+        </m:r>
+        <m:r>
+          <w:rPr>
+            <w:rFonts w:ascii="Cambria Math" w:eastAsia="宋体" w:hAnsi="Cambria Math"/>
+          </w:rPr>
+          <m:t>θ</m:t>
+        </m:r>
+      </m:oMath>
+      <w:r>
+        <w:rPr>
+          <w:rFonts w:ascii="宋体" w:eastAsia="宋体" w:hAnsi="宋体"/>
+        </w:rPr>
+        <w:t>相关的扩散参数：</w:t>
+      </w:r>
+      <m:oMath>
+        <m:r>
+          <w:rPr>
+            <w:rFonts w:ascii="Cambria Math" w:eastAsia="宋体" w:hAnsi="Cambria Math"/>
+          </w:rPr>
+          <m:t>γ</m:t>
+        </m:r>
+        <m:r>
+          <w:rPr>
+            <w:rFonts w:ascii="Cambria Math" w:eastAsia="宋体" w:hAnsi="Cambria Math"/>
+          </w:rPr>
+          <m:t>=0.025</m:t>
+        </m:r>
+        <m:sSup>
+          <m:sSupPr>
+            <m:ctrlPr>
+              <w:rPr>
+                <w:rFonts w:ascii="Cambria Math" w:eastAsia="宋体" w:hAnsi="Cambria Math"/>
+                <w:bCs/>
+                <w:i/>
+              </w:rPr>
+            </m:ctrlPr>
+          </m:sSupPr>
+          <m:e>
+            <m:r>
+              <w:rPr>
+                <w:rFonts w:ascii="Cambria Math" w:eastAsia="宋体" w:hAnsi="Cambria Math"/>
+              </w:rPr>
+              <m:t>ω</m:t>
+            </m:r>
+          </m:e>
+          <m:sup>
+            <m:r>
+              <w:rPr>
+                <w:rFonts w:ascii="Cambria Math" w:eastAsia="宋体" w:hAnsi="Cambria Math"/>
+              </w:rPr>
+              <m:t>'</m:t>
+            </m:r>
+          </m:sup>
+        </m:sSup>
+        <m:d>
+          <m:dPr>
+            <m:ctrlPr>
+              <w:rPr>
+                <w:rFonts w:ascii="Cambria Math" w:eastAsia="宋体" w:hAnsi="Cambria Math"/>
+                <w:bCs/>
+                <w:i/>
+              </w:rPr>
+            </m:ctrlPr>
+          </m:dPr>
+          <m:e>
+            <m:r>
+              <w:rPr>
+                <w:rFonts w:ascii="Cambria Math" w:eastAsia="宋体" w:hAnsi="Cambria Math"/>
+              </w:rPr>
+              <m:t>k</m:t>
+            </m:r>
+          </m:e>
+        </m:d>
+        <m:sSup>
+          <m:sSupPr>
+            <m:ctrlPr>
+              <w:rPr>
+                <w:rFonts w:ascii="Cambria Math" w:eastAsia="宋体" w:hAnsi="Cambria Math"/>
+                <w:bCs/>
+                <w:i/>
+              </w:rPr>
+            </m:ctrlPr>
+          </m:sSupPr>
+          <m:e>
+            <m:r>
+              <w:rPr>
+                <w:rFonts w:ascii="Cambria Math" w:eastAsia="宋体" w:hAnsi="Cambria Math"/>
+              </w:rPr>
+              <m:t>∆</m:t>
+            </m:r>
+            <m:r>
+              <w:rPr>
+                <w:rFonts w:ascii="Cambria Math" w:eastAsia="宋体" w:hAnsi="Cambria Math"/>
+              </w:rPr>
+              <m:t>θ</m:t>
+            </m:r>
+          </m:e>
+          <m:sup>
+            <m:r>
+              <w:rPr>
+                <w:rFonts w:ascii="Cambria Math" w:eastAsia="宋体" w:hAnsi="Cambria Math"/>
+              </w:rPr>
+              <m:t>2</m:t>
+            </m:r>
+          </m:sup>
+        </m:sSup>
+        <m:r>
+          <w:rPr>
+            <w:rFonts w:ascii="Cambria Math" w:eastAsia="宋体" w:hAnsi="Cambria Math"/>
+          </w:rPr>
+          <m:t>/</m:t>
+        </m:r>
+        <m:r>
+          <w:rPr>
+            <w:rFonts w:ascii="Cambria Math" w:eastAsia="宋体" w:hAnsi="Cambria Math"/>
+          </w:rPr>
+          <m:t>∆</m:t>
+        </m:r>
+        <m:r>
+          <w:rPr>
+            <w:rFonts w:ascii="Cambria Math" w:eastAsia="宋体" w:hAnsi="Cambria Math"/>
+          </w:rPr>
+          <m:t>x</m:t>
+        </m:r>
+      </m:oMath>
+      <w:r>
+        <w:rPr>
+          <w:rFonts w:ascii="宋体" w:eastAsia="宋体" w:hAnsi="宋体" w:hint="eastAsia"/>
+          <w:bCs/>
+        </w:rPr>
+        <w:t>和</w:t>
+      </w:r>
+      <m:oMath>
+        <m:r>
+          <w:rPr>
+            <w:rFonts w:ascii="Cambria Math" w:eastAsia="宋体" w:hAnsi="Cambria Math"/>
+          </w:rPr>
+          <m:t>δ</m:t>
+        </m:r>
+        <m:r>
+          <w:rPr>
+            <w:rFonts w:ascii="Cambria Math" w:eastAsia="宋体" w:hAnsi="Cambria Math"/>
+          </w:rPr>
+          <m:t>=</m:t>
+        </m:r>
+        <m:sSup>
+          <m:sSupPr>
+            <m:ctrlPr>
+              <w:rPr>
+                <w:rFonts w:ascii="Cambria Math" w:eastAsia="宋体" w:hAnsi="Cambria Math"/>
+                <w:bCs/>
+                <w:i/>
+              </w:rPr>
+            </m:ctrlPr>
+          </m:sSupPr>
+          <m:e>
+            <m:r>
+              <w:rPr>
+                <w:rFonts w:ascii="Cambria Math" w:eastAsia="宋体" w:hAnsi="Cambria Math"/>
+              </w:rPr>
+              <m:t>10</m:t>
+            </m:r>
+          </m:e>
+          <m:sup>
+            <m:r>
+              <w:rPr>
+                <w:rFonts w:ascii="Cambria Math" w:eastAsia="宋体" w:hAnsi="Cambria Math"/>
+              </w:rPr>
+              <m:t>-5</m:t>
+            </m:r>
+          </m:sup>
+        </m:sSup>
+        <m:sSup>
+          <m:sSupPr>
+            <m:ctrlPr>
+              <w:rPr>
+                <w:rFonts w:ascii="Cambria Math" w:eastAsia="宋体" w:hAnsi="Cambria Math"/>
+                <w:bCs/>
+                <w:i/>
+              </w:rPr>
+            </m:ctrlPr>
+          </m:sSupPr>
+          <m:e>
+            <m:r>
+              <w:rPr>
+                <w:rFonts w:ascii="Cambria Math" w:eastAsia="宋体" w:hAnsi="Cambria Math"/>
+              </w:rPr>
+              <m:t>∆</m:t>
+            </m:r>
+            <m:r>
+              <w:rPr>
+                <w:rFonts w:ascii="Cambria Math" w:eastAsia="宋体" w:hAnsi="Cambria Math"/>
+              </w:rPr>
+              <m:t>x</m:t>
+            </m:r>
+          </m:e>
+          <m:sup>
+            <m:r>
+              <w:rPr>
+                <w:rFonts w:ascii="Cambria Math" w:eastAsia="宋体" w:hAnsi="Cambria Math"/>
+              </w:rPr>
+              <m:t>2</m:t>
+            </m:r>
+          </m:sup>
+        </m:sSup>
+        <m:sSup>
+          <m:sSupPr>
+            <m:ctrlPr>
+              <w:rPr>
+                <w:rFonts w:ascii="Cambria Math" w:eastAsia="宋体" w:hAnsi="Cambria Math"/>
+                <w:bCs/>
+                <w:i/>
+              </w:rPr>
+            </m:ctrlPr>
+          </m:sSupPr>
+          <m:e>
+            <m:r>
+              <w:rPr>
+                <w:rFonts w:ascii="Cambria Math" w:eastAsia="宋体" w:hAnsi="Cambria Math"/>
+              </w:rPr>
+              <m:t>∆</m:t>
+            </m:r>
+            <m:r>
+              <w:rPr>
+                <w:rFonts w:ascii="Cambria Math" w:eastAsia="宋体" w:hAnsi="Cambria Math"/>
+              </w:rPr>
+              <m:t>k</m:t>
+            </m:r>
+          </m:e>
+          <m:sup>
+            <m:r>
+              <w:rPr>
+                <w:rFonts w:ascii="Cambria Math" w:eastAsia="宋体" w:hAnsi="Cambria Math"/>
+              </w:rPr>
+              <m:t>2</m:t>
+            </m:r>
+          </m:sup>
+        </m:sSup>
+        <m:d>
+          <m:dPr>
+            <m:begChr m:val="|"/>
+            <m:endChr m:val="|"/>
+            <m:ctrlPr>
+              <w:rPr>
+                <w:rFonts w:ascii="Cambria Math" w:eastAsia="宋体" w:hAnsi="Cambria Math"/>
+                <w:bCs/>
+                <w:i/>
+              </w:rPr>
+            </m:ctrlPr>
+          </m:dPr>
+          <m:e>
+            <m:sSup>
+              <m:sSupPr>
+                <m:ctrlPr>
+                  <w:rPr>
+                    <w:rFonts w:ascii="Cambria Math" w:eastAsia="宋体" w:hAnsi="Cambria Math"/>
+                    <w:bCs/>
+                    <w:i/>
+                  </w:rPr>
+                </m:ctrlPr>
+              </m:sSupPr>
+              <m:e>
+                <m:r>
+                  <w:rPr>
+                    <w:rFonts w:ascii="Cambria Math" w:eastAsia="宋体" w:hAnsi="Cambria Math"/>
+                  </w:rPr>
+                  <m:t>ω</m:t>
+                </m:r>
+              </m:e>
+              <m:sup>
+                <m:r>
+                  <w:rPr>
+                    <w:rFonts w:ascii="Cambria Math" w:eastAsia="宋体" w:hAnsi="Cambria Math"/>
+                  </w:rPr>
+                  <m:t>'</m:t>
+                </m:r>
+                <m:r>
+                  <w:rPr>
+                    <w:rFonts w:ascii="Cambria Math" w:eastAsia="宋体" w:hAnsi="Cambria Math"/>
+                  </w:rPr>
+                  <m:t>'</m:t>
+                </m:r>
+              </m:sup>
+            </m:sSup>
+            <m:d>
+              <m:dPr>
+                <m:ctrlPr>
+                  <w:rPr>
+                    <w:rFonts w:ascii="Cambria Math" w:eastAsia="宋体" w:hAnsi="Cambria Math"/>
+                    <w:bCs/>
+                    <w:i/>
+                  </w:rPr>
+                </m:ctrlPr>
+              </m:dPr>
+              <m:e>
+                <m:r>
+                  <w:rPr>
+                    <w:rFonts w:ascii="Cambria Math" w:eastAsia="宋体" w:hAnsi="Cambria Math"/>
+                  </w:rPr>
+                  <m:t>k</m:t>
+                </m:r>
+              </m:e>
+            </m:d>
+          </m:e>
+        </m:d>
+      </m:oMath>
+      <w:r>
+        <w:rPr>
+          <w:rFonts w:ascii="宋体" w:eastAsia="宋体" w:hAnsi="宋体" w:hint="eastAsia"/>
+          <w:bCs/>
+        </w:rPr>
+        <w:t>.</w:t>
+      </w:r>
+      <w:bookmarkStart w:id="0" w:name="_GoBack"/>
+      <w:bookmarkEnd w:id="0"/>
     </w:p>
     <w:sectPr>
       <w:pgSz w:w="11906" w:h="16838"/>
@@ -12136,7 +13963,7 @@
     </w:rPrDefault>
     <w:pPrDefault/>
   </w:docDefaults>
-  <w:latentStyles w:defLockedState="0" w:defUIPriority="99" w:defSemiHidden="0" w:defUnhideWhenUsed="0" w:defQFormat="0" w:count="377">
+  <w:latentStyles w:defLockedState="0" w:defUIPriority="99" w:defSemiHidden="0" w:defUnhideWhenUsed="0" w:defQFormat="0" w:count="376">
     <w:lsdException w:name="Normal" w:uiPriority="0" w:qFormat="1"/>
     <w:lsdException w:name="heading 1" w:uiPriority="9" w:qFormat="1"/>
     <w:lsdException w:name="heading 2" w:semiHidden="1" w:uiPriority="9" w:unhideWhenUsed="1" w:qFormat="1"/>
@@ -12513,7 +14340,6 @@
     <w:lsdException w:name="Hashtag" w:semiHidden="1" w:unhideWhenUsed="1"/>
     <w:lsdException w:name="Unresolved Mention" w:semiHidden="1" w:unhideWhenUsed="1"/>
     <w:lsdException w:name="Smart Link" w:semiHidden="1" w:unhideWhenUsed="1"/>
-    <w:lsdException w:name="Smart Link Error" w:semiHidden="1" w:unhideWhenUsed="1"/>
   </w:latentStyles>
   <w:style w:type="paragraph" w:default="1" w:styleId="a">
     <w:name w:val="Normal"/>

</xml_diff>